<commit_message>
nmv 31 07 2022
</commit_message>
<xml_diff>
--- a/TS-Padam/TS-1.1/TS 1.1 Malayalam Pada Paatam Corrections.docx
+++ b/TS-Padam/TS-1.1/TS 1.1 Malayalam Pada Paatam Corrections.docx
@@ -13,6 +13,8 @@
           <w:u w:val="single"/>
         </w:rPr>
       </w:pPr>
+      <w:bookmarkStart w:id="0" w:name="_GoBack"/>
+      <w:bookmarkEnd w:id="0"/>
       <w:r>
         <w:rPr>
           <w:b/>
@@ -115,47 +117,7 @@
           <w:szCs w:val="32"/>
           <w:u w:val="single"/>
         </w:rPr>
-        <w:t>3</w:t>
-      </w:r>
-      <w:r>
-        <w:rPr>
-          <w:b/>
-          <w:bCs/>
-          <w:sz w:val="32"/>
-          <w:szCs w:val="32"/>
-          <w:u w:val="single"/>
-        </w:rPr>
-        <w:t>1st</w:t>
-      </w:r>
-      <w:r>
-        <w:rPr>
-          <w:b/>
-          <w:bCs/>
-          <w:sz w:val="32"/>
-          <w:szCs w:val="32"/>
-          <w:u w:val="single"/>
-        </w:rPr>
-        <w:t xml:space="preserve"> </w:t>
-      </w:r>
-      <w:r>
-        <w:rPr>
-          <w:b/>
-          <w:bCs/>
-          <w:sz w:val="32"/>
-          <w:szCs w:val="32"/>
-          <w:u w:val="single"/>
-        </w:rPr>
-        <w:t>Oct</w:t>
-      </w:r>
-      <w:r>
-        <w:rPr>
-          <w:b/>
-          <w:bCs/>
-          <w:sz w:val="32"/>
-          <w:szCs w:val="32"/>
-          <w:u w:val="single"/>
-        </w:rPr>
-        <w:t xml:space="preserve"> 2021</w:t>
+        <w:t>31st Oct 2021</w:t>
       </w:r>
     </w:p>
     <w:p>
@@ -419,6 +381,42 @@
         </w:rPr>
         <w:t>================</w:t>
       </w:r>
+    </w:p>
+    <w:p>
+      <w:pPr>
+        <w:jc w:val="center"/>
+        <w:rPr>
+          <w:b/>
+          <w:bCs/>
+          <w:sz w:val="32"/>
+          <w:szCs w:val="32"/>
+          <w:u w:val="single"/>
+        </w:rPr>
+      </w:pPr>
+    </w:p>
+    <w:p>
+      <w:pPr>
+        <w:jc w:val="center"/>
+        <w:rPr>
+          <w:b/>
+          <w:bCs/>
+          <w:sz w:val="32"/>
+          <w:szCs w:val="32"/>
+          <w:u w:val="single"/>
+        </w:rPr>
+      </w:pPr>
+    </w:p>
+    <w:p>
+      <w:pPr>
+        <w:jc w:val="center"/>
+        <w:rPr>
+          <w:b/>
+          <w:bCs/>
+          <w:sz w:val="32"/>
+          <w:szCs w:val="32"/>
+          <w:u w:val="single"/>
+        </w:rPr>
+      </w:pPr>
     </w:p>
     <w:p>
       <w:pPr>
@@ -1056,6 +1054,7 @@
                 <w:sz w:val="32"/>
                 <w:szCs w:val="32"/>
               </w:rPr>
+              <w:lastRenderedPageBreak/>
               <w:t xml:space="preserve">1.1.9.3 – </w:t>
             </w:r>
             <w:proofErr w:type="spellStart"/>
@@ -1627,8 +1626,6 @@
           <w:u w:val="single"/>
         </w:rPr>
       </w:pPr>
-      <w:bookmarkStart w:id="0" w:name="_GoBack"/>
-      <w:bookmarkEnd w:id="0"/>
       <w:r>
         <w:rPr>
           <w:b/>
@@ -1637,7 +1634,6 @@
           <w:szCs w:val="32"/>
           <w:u w:val="single"/>
         </w:rPr>
-        <w:lastRenderedPageBreak/>
         <w:t xml:space="preserve">TS </w:t>
       </w:r>
       <w:proofErr w:type="spellStart"/>
@@ -2597,6 +2593,7 @@
                 <w:sz w:val="32"/>
                 <w:szCs w:val="32"/>
               </w:rPr>
+              <w:lastRenderedPageBreak/>
               <w:t xml:space="preserve">1.1.2.2 </w:t>
             </w:r>
             <w:r>
@@ -3519,7 +3516,6 @@
                 <w:sz w:val="32"/>
                 <w:szCs w:val="32"/>
               </w:rPr>
-              <w:lastRenderedPageBreak/>
               <w:t>1.1.4.2 –</w:t>
             </w:r>
             <w:r>
@@ -5525,6 +5521,7 @@
                 <w:sz w:val="32"/>
                 <w:szCs w:val="32"/>
               </w:rPr>
+              <w:lastRenderedPageBreak/>
               <w:t>1.1.7.2 –</w:t>
             </w:r>
             <w:r>
@@ -6366,7 +6363,6 @@
                 <w:sz w:val="32"/>
                 <w:szCs w:val="32"/>
               </w:rPr>
-              <w:lastRenderedPageBreak/>
               <w:t>1.1.9.1 –</w:t>
             </w:r>
             <w:r>
@@ -8418,6 +8414,7 @@
                 <w:sz w:val="32"/>
                 <w:szCs w:val="32"/>
               </w:rPr>
+              <w:lastRenderedPageBreak/>
               <w:t>1.1.11.1 –</w:t>
             </w:r>
             <w:r>
@@ -9525,7 +9522,6 @@
                 <w:sz w:val="32"/>
                 <w:szCs w:val="32"/>
               </w:rPr>
-              <w:lastRenderedPageBreak/>
               <w:t>1.1.13.1 –</w:t>
             </w:r>
             <w:r>
@@ -11040,6 +11036,7 @@
                 <w:sz w:val="40"/>
                 <w:szCs w:val="36"/>
               </w:rPr>
+              <w:lastRenderedPageBreak/>
               <w:t>pyr</w:t>
             </w:r>
             <w:proofErr w:type="spellEnd"/>
@@ -11252,6 +11249,7 @@
                 <w:sz w:val="40"/>
                 <w:szCs w:val="36"/>
               </w:rPr>
+              <w:lastRenderedPageBreak/>
               <w:t>dyöMx</w:t>
             </w:r>
             <w:proofErr w:type="spellEnd"/>
@@ -11343,6 +11341,7 @@
                 <w:sz w:val="40"/>
                 <w:szCs w:val="36"/>
               </w:rPr>
+              <w:lastRenderedPageBreak/>
               <w:t>pyr</w:t>
             </w:r>
             <w:proofErr w:type="spellEnd"/>
@@ -11631,6 +11630,7 @@
           <w:szCs w:val="32"/>
           <w:u w:val="single"/>
         </w:rPr>
+        <w:lastRenderedPageBreak/>
         <w:t>==================================</w:t>
       </w:r>
     </w:p>
@@ -11653,7 +11653,6 @@
           <w:szCs w:val="32"/>
           <w:u w:val="single"/>
         </w:rPr>
-        <w:lastRenderedPageBreak/>
         <w:t xml:space="preserve">TS </w:t>
       </w:r>
       <w:proofErr w:type="spellStart"/>
@@ -12758,6 +12757,7 @@
                 <w:sz w:val="32"/>
                 <w:szCs w:val="32"/>
               </w:rPr>
+              <w:lastRenderedPageBreak/>
               <w:t>1.1.10.2 -</w:t>
             </w:r>
             <w:proofErr w:type="spellStart"/>
@@ -13370,7 +13370,6 @@
                 <w:sz w:val="32"/>
                 <w:szCs w:val="32"/>
               </w:rPr>
-              <w:lastRenderedPageBreak/>
               <w:t>1.1.14.3-Padam</w:t>
             </w:r>
           </w:p>
@@ -14105,6 +14104,7 @@
                 <w:szCs w:val="32"/>
                 <w:lang w:bidi="ta-IN"/>
               </w:rPr>
+              <w:lastRenderedPageBreak/>
               <w:t xml:space="preserve">1.1.1.1 </w:t>
             </w:r>
             <w:proofErr w:type="spellStart"/>
@@ -14932,7 +14932,6 @@
                 <w:szCs w:val="32"/>
                 <w:lang w:bidi="ta-IN"/>
               </w:rPr>
-              <w:lastRenderedPageBreak/>
               <w:t xml:space="preserve">1.1.5.2 </w:t>
             </w:r>
             <w:proofErr w:type="spellStart"/>
@@ -16011,6 +16010,7 @@
                 <w:szCs w:val="32"/>
                 <w:lang w:bidi="ta-IN"/>
               </w:rPr>
+              <w:lastRenderedPageBreak/>
               <w:t xml:space="preserve">1.1.9.3 </w:t>
             </w:r>
             <w:proofErr w:type="spellStart"/>
@@ -16684,6 +16684,7 @@
       <w:pBdr>
         <w:top w:val="single" w:sz="4" w:space="1" w:color="auto"/>
       </w:pBdr>
+      <w:jc w:val="right"/>
       <w:rPr>
         <w:b/>
         <w:bCs/>
@@ -16804,7 +16805,7 @@
         <w:bCs/>
         <w:noProof/>
       </w:rPr>
-      <w:t>8</w:t>
+      <w:t>9</w:t>
     </w:r>
     <w:r>
       <w:rPr>
@@ -16829,6 +16830,7 @@
       <w:pBdr>
         <w:top w:val="single" w:sz="4" w:space="1" w:color="auto"/>
       </w:pBdr>
+      <w:jc w:val="right"/>
       <w:rPr>
         <w:b/>
         <w:bCs/>
@@ -16955,7 +16957,7 @@
         <w:bCs/>
         <w:noProof/>
       </w:rPr>
-      <w:t>7</w:t>
+      <w:t>9</w:t>
     </w:r>
     <w:r>
       <w:rPr>
@@ -16998,7 +17000,7 @@
         <w:bCs/>
         <w:noProof/>
       </w:rPr>
-      <w:t>8</w:t>
+      <w:t>9</w:t>
     </w:r>
     <w:r>
       <w:rPr>
@@ -17889,7 +17891,7 @@
 </file>
 
 <file path=customXml/itemProps1.xml><?xml version="1.0" encoding="utf-8"?>
-<ds:datastoreItem xmlns:ds="http://schemas.openxmlformats.org/officeDocument/2006/customXml" ds:itemID="{EAAEB66F-86A9-479C-BFDD-044720A8F623}">
+<ds:datastoreItem xmlns:ds="http://schemas.openxmlformats.org/officeDocument/2006/customXml" ds:itemID="{9C15E4BC-611C-43D1-8475-ABFAC9A38F42}">
   <ds:schemaRefs>
     <ds:schemaRef ds:uri="http://schemas.openxmlformats.org/officeDocument/2006/bibliography"/>
   </ds:schemaRefs>

</xml_diff>

<commit_message>
nmv 07 10 2023
</commit_message>
<xml_diff>
--- a/TS-Padam/TS-1.1/TS 1.1 Malayalam Pada Paatam Corrections.docx
+++ b/TS-Padam/TS-1.1/TS 1.1 Malayalam Pada Paatam Corrections.docx
@@ -69,10 +69,9 @@
           <w:bCs/>
           <w:sz w:val="32"/>
           <w:szCs w:val="32"/>
-          <w:highlight w:val="red"/>
           <w:u w:val="single"/>
         </w:rPr>
-        <w:t>????</w:t>
+        <w:t>31st Oct 2023</w:t>
       </w:r>
     </w:p>
     <w:p>
@@ -1507,32 +1506,6 @@
           <w:sz w:val="32"/>
           <w:szCs w:val="32"/>
           <w:u w:val="single"/>
-          <w:lang w:val="it-IT"/>
-        </w:rPr>
-      </w:pPr>
-    </w:p>
-    <w:p>
-      <w:pPr>
-        <w:jc w:val="center"/>
-        <w:rPr>
-          <w:b/>
-          <w:bCs/>
-          <w:sz w:val="32"/>
-          <w:szCs w:val="32"/>
-          <w:u w:val="single"/>
-          <w:lang w:val="it-IT"/>
-        </w:rPr>
-      </w:pPr>
-    </w:p>
-    <w:p>
-      <w:pPr>
-        <w:jc w:val="center"/>
-        <w:rPr>
-          <w:b/>
-          <w:bCs/>
-          <w:sz w:val="32"/>
-          <w:szCs w:val="32"/>
-          <w:u w:val="single"/>
         </w:rPr>
       </w:pPr>
       <w:r>
@@ -1557,6 +1530,66 @@
           <w:u w:val="single"/>
         </w:rPr>
       </w:pPr>
+    </w:p>
+    <w:p>
+      <w:pPr>
+        <w:jc w:val="center"/>
+        <w:rPr>
+          <w:b/>
+          <w:bCs/>
+          <w:sz w:val="32"/>
+          <w:szCs w:val="32"/>
+          <w:u w:val="single"/>
+        </w:rPr>
+      </w:pPr>
+    </w:p>
+    <w:p>
+      <w:pPr>
+        <w:jc w:val="center"/>
+        <w:rPr>
+          <w:b/>
+          <w:bCs/>
+          <w:sz w:val="32"/>
+          <w:szCs w:val="32"/>
+          <w:u w:val="single"/>
+        </w:rPr>
+      </w:pPr>
+    </w:p>
+    <w:p>
+      <w:pPr>
+        <w:jc w:val="center"/>
+        <w:rPr>
+          <w:b/>
+          <w:bCs/>
+          <w:sz w:val="32"/>
+          <w:szCs w:val="32"/>
+          <w:u w:val="single"/>
+        </w:rPr>
+      </w:pPr>
+    </w:p>
+    <w:p>
+      <w:pPr>
+        <w:jc w:val="center"/>
+        <w:rPr>
+          <w:b/>
+          <w:bCs/>
+          <w:sz w:val="32"/>
+          <w:szCs w:val="32"/>
+          <w:u w:val="single"/>
+        </w:rPr>
+      </w:pPr>
+    </w:p>
+    <w:p>
+      <w:pPr>
+        <w:jc w:val="center"/>
+        <w:rPr>
+          <w:b/>
+          <w:bCs/>
+          <w:sz w:val="32"/>
+          <w:szCs w:val="32"/>
+          <w:u w:val="single"/>
+        </w:rPr>
+      </w:pPr>
       <w:r>
         <w:rPr>
           <w:b/>
@@ -1565,6 +1598,7 @@
           <w:szCs w:val="32"/>
           <w:u w:val="single"/>
         </w:rPr>
+        <w:lastRenderedPageBreak/>
         <w:t xml:space="preserve">TS Pada Paatam – TS 1.1 </w:t>
       </w:r>
       <w:r>
@@ -1776,7 +1810,6 @@
                 <w:sz w:val="32"/>
                 <w:szCs w:val="32"/>
               </w:rPr>
-              <w:lastRenderedPageBreak/>
               <w:t>None</w:t>
             </w:r>
           </w:p>
@@ -2294,6 +2327,7 @@
           <w:szCs w:val="32"/>
           <w:u w:val="single"/>
         </w:rPr>
+        <w:lastRenderedPageBreak/>
         <w:t xml:space="preserve">TS Pada Paatam – TS 1.1 </w:t>
       </w:r>
       <w:r>
@@ -2426,7 +2460,6 @@
                 <w:sz w:val="32"/>
                 <w:szCs w:val="32"/>
               </w:rPr>
-              <w:lastRenderedPageBreak/>
               <w:t>Reference</w:t>
             </w:r>
           </w:p>
@@ -2449,7 +2482,6 @@
                 <w:sz w:val="32"/>
                 <w:szCs w:val="32"/>
               </w:rPr>
-              <w:lastRenderedPageBreak/>
               <w:t>As Printed</w:t>
             </w:r>
           </w:p>
@@ -3682,6 +3714,7 @@
           <w:szCs w:val="32"/>
           <w:u w:val="single"/>
         </w:rPr>
+        <w:lastRenderedPageBreak/>
         <w:t xml:space="preserve">TS Pada Paatam – TS 1.1 </w:t>
       </w:r>
       <w:r>
@@ -3809,7 +3842,6 @@
                 <w:sz w:val="32"/>
                 <w:szCs w:val="32"/>
               </w:rPr>
-              <w:lastRenderedPageBreak/>
               <w:t>Reference</w:t>
             </w:r>
           </w:p>
@@ -3832,7 +3864,6 @@
                 <w:sz w:val="32"/>
                 <w:szCs w:val="32"/>
               </w:rPr>
-              <w:lastRenderedPageBreak/>
               <w:t>As Printed</w:t>
             </w:r>
           </w:p>
@@ -5441,6 +5472,7 @@
                 <w:szCs w:val="32"/>
                 <w:lang w:val="it-IT"/>
               </w:rPr>
+              <w:lastRenderedPageBreak/>
               <w:t>1.1.5.1 – Padam</w:t>
             </w:r>
           </w:p>
@@ -5875,7 +5907,6 @@
                 <w:sz w:val="32"/>
                 <w:szCs w:val="32"/>
               </w:rPr>
-              <w:lastRenderedPageBreak/>
               <w:t>1.1.7.1 –</w:t>
             </w:r>
             <w:r>
@@ -7589,7 +7620,17 @@
                 <w:sz w:val="32"/>
                 <w:szCs w:val="32"/>
               </w:rPr>
-              <w:t>replaced with “n”</w:t>
+              <w:t>replaced with “n</w:t>
+            </w:r>
+            <w:proofErr w:type="gramStart"/>
+            <w:r>
+              <w:rPr>
+                <w:rFonts w:cs="Arial"/>
+                <w:color w:val="000000"/>
+                <w:sz w:val="32"/>
+                <w:szCs w:val="32"/>
+              </w:rPr>
+              <w:t>”</w:t>
             </w:r>
             <w:r>
               <w:rPr>
@@ -7600,6 +7641,7 @@
               </w:rPr>
               <w:t xml:space="preserve"> )</w:t>
             </w:r>
+            <w:proofErr w:type="gramEnd"/>
           </w:p>
         </w:tc>
       </w:tr>
@@ -7636,6 +7678,7 @@
                 <w:sz w:val="32"/>
                 <w:szCs w:val="32"/>
               </w:rPr>
+              <w:lastRenderedPageBreak/>
               <w:t>1.1.10.3 –</w:t>
             </w:r>
             <w:r>
@@ -7909,7 +7952,6 @@
                 <w:sz w:val="32"/>
                 <w:szCs w:val="32"/>
               </w:rPr>
-              <w:lastRenderedPageBreak/>
               <w:t>1.1.11.1</w:t>
             </w:r>
             <w:r>
@@ -8025,6 +8067,7 @@
                 <w:szCs w:val="36"/>
               </w:rPr>
             </w:pPr>
+            <w:proofErr w:type="gramStart"/>
             <w:r>
               <w:rPr>
                 <w:rFonts w:ascii="BRH Malayalam Extra" w:hAnsi="BRH Malayalam Extra" w:cs="BRH Malayalam Extra"/>
@@ -8033,6 +8076,7 @@
               </w:rPr>
               <w:t>gª.ty</w:t>
             </w:r>
+            <w:proofErr w:type="gramEnd"/>
             <w:r>
               <w:rPr>
                 <w:rFonts w:ascii="BRH Malayalam Extra" w:hAnsi="BRH Malayalam Extra" w:cs="BRH Malayalam Extra"/>
@@ -8108,6 +8152,7 @@
                 <w:szCs w:val="36"/>
               </w:rPr>
             </w:pPr>
+            <w:proofErr w:type="gramStart"/>
             <w:r>
               <w:rPr>
                 <w:rFonts w:ascii="BRH Malayalam Extra" w:hAnsi="BRH Malayalam Extra" w:cs="BRH Malayalam Extra"/>
@@ -8116,6 +8161,7 @@
               </w:rPr>
               <w:t>gª.ty</w:t>
             </w:r>
+            <w:proofErr w:type="gramEnd"/>
             <w:r>
               <w:rPr>
                 <w:rFonts w:ascii="BRH Malayalam Extra" w:hAnsi="BRH Malayalam Extra" w:cs="BRH Malayalam Extra"/>
@@ -8444,6 +8490,7 @@
               </w:rPr>
               <w:t>ª</w:t>
             </w:r>
+            <w:proofErr w:type="gramStart"/>
             <w:r>
               <w:rPr>
                 <w:rFonts w:ascii="BRH Malayalam Extra" w:hAnsi="BRH Malayalam Extra" w:cs="BRH Malayalam Extra"/>
@@ -8464,6 +8511,7 @@
               </w:rPr>
               <w:t>.ty</w:t>
             </w:r>
+            <w:proofErr w:type="gramEnd"/>
             <w:r>
               <w:rPr>
                 <w:rFonts w:ascii="BRH Malayalam Extra" w:hAnsi="BRH Malayalam Extra" w:cs="BRH Malayalam Extra"/>
@@ -8540,6 +8588,7 @@
                 <w:szCs w:val="36"/>
               </w:rPr>
             </w:pPr>
+            <w:proofErr w:type="gramStart"/>
             <w:r>
               <w:rPr>
                 <w:rFonts w:ascii="BRH Malayalam Extra" w:hAnsi="BRH Malayalam Extra" w:cs="BRH Malayalam Extra"/>
@@ -8550,6 +8599,7 @@
               </w:rPr>
               <w:t>gª.ty</w:t>
             </w:r>
+            <w:proofErr w:type="gramEnd"/>
             <w:r>
               <w:rPr>
                 <w:rFonts w:ascii="BRH Malayalam Extra" w:hAnsi="BRH Malayalam Extra" w:cs="BRH Malayalam Extra"/>
@@ -8689,6 +8739,7 @@
               </w:rPr>
               <w:t>ª</w:t>
             </w:r>
+            <w:proofErr w:type="gramStart"/>
             <w:r>
               <w:rPr>
                 <w:rFonts w:ascii="BRH Malayalam Extra" w:hAnsi="BRH Malayalam Extra" w:cs="BRH Malayalam Extra"/>
@@ -8709,6 +8760,7 @@
               </w:rPr>
               <w:t>.ty</w:t>
             </w:r>
+            <w:proofErr w:type="gramEnd"/>
             <w:r>
               <w:rPr>
                 <w:rFonts w:ascii="BRH Malayalam Extra" w:hAnsi="BRH Malayalam Extra" w:cs="BRH Malayalam Extra"/>
@@ -8782,6 +8834,7 @@
                 <w:szCs w:val="36"/>
               </w:rPr>
             </w:pPr>
+            <w:proofErr w:type="gramStart"/>
             <w:r>
               <w:rPr>
                 <w:rFonts w:ascii="BRH Malayalam Extra" w:hAnsi="BRH Malayalam Extra" w:cs="BRH Malayalam Extra"/>
@@ -8792,6 +8845,7 @@
               </w:rPr>
               <w:t>gª.ty</w:t>
             </w:r>
+            <w:proofErr w:type="gramEnd"/>
             <w:r>
               <w:rPr>
                 <w:rFonts w:ascii="BRH Malayalam Extra" w:hAnsi="BRH Malayalam Extra" w:cs="BRH Malayalam Extra"/>
@@ -9875,6 +9929,7 @@
           <w:szCs w:val="32"/>
           <w:u w:val="single"/>
         </w:rPr>
+        <w:lastRenderedPageBreak/>
         <w:t>TS Pada Paatam – TS 1</w:t>
       </w:r>
       <w:r>
@@ -10184,7 +10239,6 @@
                 <w:sz w:val="28"/>
                 <w:szCs w:val="28"/>
               </w:rPr>
-              <w:lastRenderedPageBreak/>
               <w:t>TS 1.1.13.1</w:t>
             </w:r>
             <w:r>
@@ -11303,6 +11357,7 @@
                 <w:sz w:val="32"/>
                 <w:szCs w:val="32"/>
               </w:rPr>
+              <w:lastRenderedPageBreak/>
               <w:t>1.1.4.2 – Padam</w:t>
             </w:r>
           </w:p>
@@ -11456,7 +11511,6 @@
                 <w:sz w:val="32"/>
                 <w:szCs w:val="32"/>
               </w:rPr>
-              <w:lastRenderedPageBreak/>
               <w:t>1.1.7.1-Padam</w:t>
             </w:r>
           </w:p>
@@ -11471,14 +11525,25 @@
                 <w:szCs w:val="32"/>
               </w:rPr>
             </w:pPr>
-            <w:r>
-              <w:rPr>
-                <w:rFonts w:cs="Arial"/>
-                <w:color w:val="000000"/>
-                <w:sz w:val="32"/>
-                <w:szCs w:val="32"/>
-              </w:rPr>
-              <w:t>.Para No. 10</w:t>
+            <w:proofErr w:type="gramStart"/>
+            <w:r>
+              <w:rPr>
+                <w:rFonts w:cs="Arial"/>
+                <w:color w:val="000000"/>
+                <w:sz w:val="32"/>
+                <w:szCs w:val="32"/>
+              </w:rPr>
+              <w:t>.Para</w:t>
+            </w:r>
+            <w:proofErr w:type="gramEnd"/>
+            <w:r>
+              <w:rPr>
+                <w:rFonts w:cs="Arial"/>
+                <w:color w:val="000000"/>
+                <w:sz w:val="32"/>
+                <w:szCs w:val="32"/>
+              </w:rPr>
+              <w:t xml:space="preserve"> No. 10</w:t>
             </w:r>
           </w:p>
         </w:tc>
@@ -12453,6 +12518,7 @@
           <w:szCs w:val="32"/>
           <w:u w:val="single"/>
         </w:rPr>
+        <w:lastRenderedPageBreak/>
         <w:t>TS</w:t>
       </w:r>
       <w:r>
@@ -12658,7 +12724,6 @@
                 <w:sz w:val="32"/>
                 <w:szCs w:val="32"/>
               </w:rPr>
-              <w:lastRenderedPageBreak/>
               <w:t>Reference</w:t>
             </w:r>
           </w:p>
@@ -12681,7 +12746,6 @@
                 <w:sz w:val="32"/>
                 <w:szCs w:val="32"/>
               </w:rPr>
-              <w:lastRenderedPageBreak/>
               <w:t>As Printed</w:t>
             </w:r>
           </w:p>
@@ -13864,6 +13928,7 @@
                 <w:cs/>
                 <w:lang w:bidi="ta-IN"/>
               </w:rPr>
+              <w:lastRenderedPageBreak/>
               <w:t>1.1.7</w:t>
             </w:r>
             <w:r>
@@ -13927,6 +13992,7 @@
                 <w:szCs w:val="32"/>
                 <w:lang w:val="en-IN" w:eastAsia="en-IN"/>
               </w:rPr>
+              <w:lastRenderedPageBreak/>
               <w:t>AO§My—k</w:t>
             </w:r>
             <w:r>
@@ -13974,6 +14040,7 @@
                 <w:szCs w:val="32"/>
                 <w:lang w:val="en-IN" w:eastAsia="en-IN"/>
               </w:rPr>
+              <w:lastRenderedPageBreak/>
               <w:t>AO§My—k</w:t>
             </w:r>
             <w:r>

</xml_diff>

<commit_message>
nmv 07 06 2024
</commit_message>
<xml_diff>
--- a/TS-Padam/TS-1.1/TS 1.1 Malayalam Pada Paatam Corrections.docx
+++ b/TS-Padam/TS-1.1/TS 1.1 Malayalam Pada Paatam Corrections.docx
@@ -1,7 +1,354 @@
 
 <file path=word/document.xml><?xml version="1.0" encoding="utf-8"?>
-<w:document xmlns:wpc="http://schemas.microsoft.com/office/word/2010/wordprocessingCanvas" xmlns:cx="http://schemas.microsoft.com/office/drawing/2014/chartex" xmlns:cx1="http://schemas.microsoft.com/office/drawing/2015/9/8/chartex" xmlns:cx2="http://schemas.microsoft.com/office/drawing/2015/10/21/chartex" xmlns:cx3="http://schemas.microsoft.com/office/drawing/2016/5/9/chartex" xmlns:cx4="http://schemas.microsoft.com/office/drawing/2016/5/10/chartex" xmlns:cx5="http://schemas.microsoft.com/office/drawing/2016/5/11/chartex" xmlns:cx6="http://schemas.microsoft.com/office/drawing/2016/5/12/chartex" xmlns:cx7="http://schemas.microsoft.com/office/drawing/2016/5/13/chartex" xmlns:cx8="http://schemas.microsoft.com/office/drawing/2016/5/14/chartex" xmlns:mc="http://schemas.openxmlformats.org/markup-compatibility/2006" xmlns:aink="http://schemas.microsoft.com/office/drawing/2016/ink" xmlns:am3d="http://schemas.microsoft.com/office/drawing/2017/model3d" xmlns:o="urn:schemas-microsoft-com:office:office" xmlns:oel="http://schemas.microsoft.com/office/2019/extlst" xmlns:r="http://schemas.openxmlformats.org/officeDocument/2006/relationships" xmlns:m="http://schemas.openxmlformats.org/officeDocument/2006/math" xmlns:v="urn:schemas-microsoft-com:vml" xmlns:wp14="http://schemas.microsoft.com/office/word/2010/wordprocessingDrawing" xmlns:wp="http://schemas.openxmlformats.org/drawingml/2006/wordprocessingDrawing" xmlns:w10="urn:schemas-microsoft-com:office:word" xmlns:w="http://schemas.openxmlformats.org/wordprocessingml/2006/main" xmlns:w14="http://schemas.microsoft.com/office/word/2010/wordml" xmlns:w15="http://schemas.microsoft.com/office/word/2012/wordml" xmlns:w16cex="http://schemas.microsoft.com/office/word/2018/wordml/cex" xmlns:w16cid="http://schemas.microsoft.com/office/word/2016/wordml/cid" xmlns:w16="http://schemas.microsoft.com/office/word/2018/wordml" xmlns:w16sdtdh="http://schemas.microsoft.com/office/word/2020/wordml/sdtdatahash" xmlns:w16se="http://schemas.microsoft.com/office/word/2015/wordml/symex" xmlns:wpg="http://schemas.microsoft.com/office/word/2010/wordprocessingGroup" xmlns:wpi="http://schemas.microsoft.com/office/word/2010/wordprocessingInk" xmlns:wne="http://schemas.microsoft.com/office/word/2006/wordml" xmlns:wps="http://schemas.microsoft.com/office/word/2010/wordprocessingShape" mc:Ignorable="w14 w15 w16se w16cid w16 w16cex w16sdtdh wp14">
+<w:document xmlns:wpc="http://schemas.microsoft.com/office/word/2010/wordprocessingCanvas" xmlns:cx="http://schemas.microsoft.com/office/drawing/2014/chartex" xmlns:cx1="http://schemas.microsoft.com/office/drawing/2015/9/8/chartex" xmlns:cx2="http://schemas.microsoft.com/office/drawing/2015/10/21/chartex" xmlns:cx3="http://schemas.microsoft.com/office/drawing/2016/5/9/chartex" xmlns:cx4="http://schemas.microsoft.com/office/drawing/2016/5/10/chartex" xmlns:cx5="http://schemas.microsoft.com/office/drawing/2016/5/11/chartex" xmlns:cx6="http://schemas.microsoft.com/office/drawing/2016/5/12/chartex" xmlns:cx7="http://schemas.microsoft.com/office/drawing/2016/5/13/chartex" xmlns:cx8="http://schemas.microsoft.com/office/drawing/2016/5/14/chartex" xmlns:mc="http://schemas.openxmlformats.org/markup-compatibility/2006" xmlns:aink="http://schemas.microsoft.com/office/drawing/2016/ink" xmlns:am3d="http://schemas.microsoft.com/office/drawing/2017/model3d" xmlns:o="urn:schemas-microsoft-com:office:office" xmlns:oel="http://schemas.microsoft.com/office/2019/extlst" xmlns:r="http://schemas.openxmlformats.org/officeDocument/2006/relationships" xmlns:m="http://schemas.openxmlformats.org/officeDocument/2006/math" xmlns:v="urn:schemas-microsoft-com:vml" xmlns:wp14="http://schemas.microsoft.com/office/word/2010/wordprocessingDrawing" xmlns:wp="http://schemas.openxmlformats.org/drawingml/2006/wordprocessingDrawing" xmlns:w10="urn:schemas-microsoft-com:office:word" xmlns:w="http://schemas.openxmlformats.org/wordprocessingml/2006/main" xmlns:w14="http://schemas.microsoft.com/office/word/2010/wordml" xmlns:w15="http://schemas.microsoft.com/office/word/2012/wordml" xmlns:w16cex="http://schemas.microsoft.com/office/word/2018/wordml/cex" xmlns:w16cid="http://schemas.microsoft.com/office/word/2016/wordml/cid" xmlns:w16="http://schemas.microsoft.com/office/word/2018/wordml" xmlns:w16du="http://schemas.microsoft.com/office/word/2023/wordml/word16du" xmlns:w16sdtdh="http://schemas.microsoft.com/office/word/2020/wordml/sdtdatahash" xmlns:w16se="http://schemas.microsoft.com/office/word/2015/wordml/symex" xmlns:wpg="http://schemas.microsoft.com/office/word/2010/wordprocessingGroup" xmlns:wpi="http://schemas.microsoft.com/office/word/2010/wordprocessingInk" xmlns:wne="http://schemas.microsoft.com/office/word/2006/wordml" xmlns:wps="http://schemas.microsoft.com/office/word/2010/wordprocessingShape" mc:Ignorable="w14 w15 w16se w16cid w16 w16cex w16sdtdh w16du wp14">
   <w:body>
+    <w:p>
+      <w:pPr>
+        <w:jc w:val="center"/>
+        <w:rPr>
+          <w:b/>
+          <w:bCs/>
+          <w:sz w:val="32"/>
+          <w:szCs w:val="32"/>
+          <w:u w:val="single"/>
+        </w:rPr>
+      </w:pPr>
+      <w:r>
+        <w:rPr>
+          <w:b/>
+          <w:bCs/>
+          <w:sz w:val="32"/>
+          <w:szCs w:val="32"/>
+          <w:u w:val="single"/>
+        </w:rPr>
+        <w:t xml:space="preserve">TS Pada Paatam – TS 1.1 </w:t>
+      </w:r>
+      <w:r>
+        <w:rPr>
+          <w:b/>
+          <w:bCs/>
+          <w:sz w:val="32"/>
+          <w:szCs w:val="32"/>
+          <w:u w:val="single"/>
+        </w:rPr>
+        <w:t>Malayalam</w:t>
+      </w:r>
+      <w:r>
+        <w:rPr>
+          <w:b/>
+          <w:bCs/>
+          <w:sz w:val="32"/>
+          <w:szCs w:val="32"/>
+          <w:u w:val="single"/>
+        </w:rPr>
+        <w:t xml:space="preserve"> Corrections –</w:t>
+      </w:r>
+      <w:r>
+        <w:rPr>
+          <w:b/>
+          <w:bCs/>
+          <w:sz w:val="32"/>
+          <w:szCs w:val="32"/>
+          <w:u w:val="single"/>
+        </w:rPr>
+        <w:t xml:space="preserve"> </w:t>
+      </w:r>
+      <w:r>
+        <w:rPr>
+          <w:b/>
+          <w:bCs/>
+          <w:sz w:val="32"/>
+          <w:szCs w:val="32"/>
+          <w:u w:val="single"/>
+        </w:rPr>
+        <w:t xml:space="preserve">Observed till </w:t>
+      </w:r>
+      <w:r>
+        <w:rPr>
+          <w:b/>
+          <w:bCs/>
+          <w:sz w:val="32"/>
+          <w:szCs w:val="32"/>
+          <w:highlight w:val="red"/>
+          <w:u w:val="single"/>
+        </w:rPr>
+        <w:t>????</w:t>
+      </w:r>
+    </w:p>
+    <w:p>
+      <w:pPr>
+        <w:spacing w:before="0" w:line="240" w:lineRule="auto"/>
+        <w:jc w:val="center"/>
+        <w:rPr>
+          <w:bCs/>
+          <w:sz w:val="32"/>
+          <w:szCs w:val="32"/>
+        </w:rPr>
+      </w:pPr>
+      <w:r>
+        <w:rPr>
+          <w:bCs/>
+          <w:sz w:val="32"/>
+          <w:szCs w:val="32"/>
+        </w:rPr>
+        <w:t>(ignore those which are already incorporated in your book’s version and date)</w:t>
+      </w:r>
+    </w:p>
+    <w:tbl>
+      <w:tblPr>
+        <w:tblW w:w="13353" w:type="dxa"/>
+        <w:tblInd w:w="250" w:type="dxa"/>
+        <w:tblBorders>
+          <w:top w:val="single" w:sz="4" w:space="0" w:color="000000"/>
+          <w:left w:val="single" w:sz="4" w:space="0" w:color="000000"/>
+          <w:bottom w:val="single" w:sz="4" w:space="0" w:color="000000"/>
+          <w:right w:val="single" w:sz="4" w:space="0" w:color="000000"/>
+          <w:insideH w:val="single" w:sz="4" w:space="0" w:color="000000"/>
+          <w:insideV w:val="single" w:sz="4" w:space="0" w:color="000000"/>
+        </w:tblBorders>
+        <w:tblLook w:val="04A0" w:firstRow="1" w:lastRow="0" w:firstColumn="1" w:lastColumn="0" w:noHBand="0" w:noVBand="1"/>
+      </w:tblPr>
+      <w:tblGrid>
+        <w:gridCol w:w="3006"/>
+        <w:gridCol w:w="5244"/>
+        <w:gridCol w:w="5103"/>
+      </w:tblGrid>
+      <w:tr>
+        <w:tc>
+          <w:tcPr>
+            <w:tcW w:w="3006" w:type="dxa"/>
+          </w:tcPr>
+          <w:p>
+            <w:pPr>
+              <w:spacing w:before="0" w:line="240" w:lineRule="auto"/>
+              <w:jc w:val="center"/>
+              <w:rPr>
+                <w:sz w:val="32"/>
+                <w:szCs w:val="32"/>
+              </w:rPr>
+            </w:pPr>
+            <w:r>
+              <w:rPr>
+                <w:sz w:val="32"/>
+                <w:szCs w:val="32"/>
+              </w:rPr>
+              <w:t>Section, Paragraph</w:t>
+            </w:r>
+          </w:p>
+          <w:p>
+            <w:pPr>
+              <w:spacing w:before="0" w:line="240" w:lineRule="auto"/>
+              <w:jc w:val="center"/>
+              <w:rPr>
+                <w:sz w:val="32"/>
+                <w:szCs w:val="32"/>
+              </w:rPr>
+            </w:pPr>
+            <w:r>
+              <w:rPr>
+                <w:sz w:val="32"/>
+                <w:szCs w:val="32"/>
+              </w:rPr>
+              <w:t>Reference</w:t>
+            </w:r>
+          </w:p>
+        </w:tc>
+        <w:tc>
+          <w:tcPr>
+            <w:tcW w:w="5244" w:type="dxa"/>
+          </w:tcPr>
+          <w:p>
+            <w:pPr>
+              <w:spacing w:before="0" w:line="240" w:lineRule="auto"/>
+              <w:jc w:val="center"/>
+              <w:rPr>
+                <w:sz w:val="32"/>
+                <w:szCs w:val="32"/>
+              </w:rPr>
+            </w:pPr>
+            <w:r>
+              <w:rPr>
+                <w:sz w:val="32"/>
+                <w:szCs w:val="32"/>
+              </w:rPr>
+              <w:t>As Printed</w:t>
+            </w:r>
+          </w:p>
+        </w:tc>
+        <w:tc>
+          <w:tcPr>
+            <w:tcW w:w="5103" w:type="dxa"/>
+          </w:tcPr>
+          <w:p>
+            <w:pPr>
+              <w:spacing w:before="0" w:line="240" w:lineRule="auto"/>
+              <w:ind w:left="-183" w:right="-18"/>
+              <w:jc w:val="center"/>
+              <w:rPr>
+                <w:sz w:val="32"/>
+                <w:szCs w:val="32"/>
+              </w:rPr>
+            </w:pPr>
+            <w:r>
+              <w:rPr>
+                <w:sz w:val="32"/>
+                <w:szCs w:val="32"/>
+              </w:rPr>
+              <w:t>To be read as or corrected as</w:t>
+            </w:r>
+          </w:p>
+        </w:tc>
+      </w:tr>
+      <w:tr>
+        <w:trPr>
+          <w:trHeight w:val="1020"/>
+        </w:trPr>
+        <w:tc>
+          <w:tcPr>
+            <w:tcW w:w="3006" w:type="dxa"/>
+            <w:tcBorders>
+              <w:top w:val="single" w:sz="4" w:space="0" w:color="000000"/>
+              <w:left w:val="single" w:sz="4" w:space="0" w:color="000000"/>
+              <w:bottom w:val="single" w:sz="4" w:space="0" w:color="auto"/>
+              <w:right w:val="single" w:sz="4" w:space="0" w:color="000000"/>
+            </w:tcBorders>
+            <w:shd w:val="clear" w:color="auto" w:fill="auto"/>
+          </w:tcPr>
+          <w:p>
+            <w:pPr>
+              <w:spacing w:before="0" w:line="240" w:lineRule="auto"/>
+              <w:ind w:left="29"/>
+              <w:jc w:val="center"/>
+              <w:rPr>
+                <w:rFonts w:cs="Arial"/>
+                <w:color w:val="000000"/>
+                <w:sz w:val="32"/>
+                <w:szCs w:val="32"/>
+              </w:rPr>
+            </w:pPr>
+            <w:r>
+              <w:rPr>
+                <w:rFonts w:cs="Arial"/>
+                <w:color w:val="000000"/>
+                <w:sz w:val="32"/>
+                <w:szCs w:val="32"/>
+              </w:rPr>
+              <w:t>None</w:t>
+            </w:r>
+          </w:p>
+        </w:tc>
+        <w:tc>
+          <w:tcPr>
+            <w:tcW w:w="5244" w:type="dxa"/>
+            <w:tcBorders>
+              <w:top w:val="single" w:sz="4" w:space="0" w:color="000000"/>
+              <w:left w:val="single" w:sz="4" w:space="0" w:color="000000"/>
+              <w:bottom w:val="single" w:sz="4" w:space="0" w:color="auto"/>
+              <w:right w:val="single" w:sz="4" w:space="0" w:color="000000"/>
+            </w:tcBorders>
+            <w:shd w:val="clear" w:color="auto" w:fill="auto"/>
+          </w:tcPr>
+          <w:p>
+            <w:pPr>
+              <w:widowControl w:val="0"/>
+              <w:autoSpaceDE w:val="0"/>
+              <w:autoSpaceDN w:val="0"/>
+              <w:adjustRightInd w:val="0"/>
+              <w:spacing w:line="240" w:lineRule="auto"/>
+              <w:ind w:right="-138"/>
+              <w:jc w:val="center"/>
+              <w:rPr>
+                <w:rFonts w:ascii="BRH Malayalam Extra" w:hAnsi="BRH Malayalam Extra" w:cs="BRH Malayalam Extra"/>
+                <w:color w:val="000000"/>
+                <w:sz w:val="40"/>
+                <w:szCs w:val="40"/>
+                <w:lang w:val="en-IN" w:eastAsia="en-IN"/>
+              </w:rPr>
+            </w:pPr>
+            <w:r>
+              <w:rPr>
+                <w:rFonts w:cs="Arial"/>
+                <w:color w:val="000000"/>
+                <w:sz w:val="32"/>
+                <w:szCs w:val="32"/>
+              </w:rPr>
+              <w:t>None</w:t>
+            </w:r>
+          </w:p>
+        </w:tc>
+        <w:tc>
+          <w:tcPr>
+            <w:tcW w:w="5103" w:type="dxa"/>
+            <w:tcBorders>
+              <w:top w:val="single" w:sz="4" w:space="0" w:color="000000"/>
+              <w:left w:val="single" w:sz="4" w:space="0" w:color="000000"/>
+              <w:bottom w:val="single" w:sz="4" w:space="0" w:color="auto"/>
+              <w:right w:val="single" w:sz="4" w:space="0" w:color="000000"/>
+            </w:tcBorders>
+            <w:shd w:val="clear" w:color="auto" w:fill="auto"/>
+          </w:tcPr>
+          <w:p>
+            <w:pPr>
+              <w:widowControl w:val="0"/>
+              <w:autoSpaceDE w:val="0"/>
+              <w:autoSpaceDN w:val="0"/>
+              <w:adjustRightInd w:val="0"/>
+              <w:spacing w:before="0" w:line="240" w:lineRule="auto"/>
+              <w:rPr>
+                <w:rFonts w:ascii="BRH Malayalam Extra" w:hAnsi="BRH Malayalam Extra" w:cs="BRH Malayalam Extra"/>
+                <w:color w:val="000000"/>
+                <w:sz w:val="40"/>
+                <w:szCs w:val="40"/>
+                <w:lang w:val="en-IN" w:eastAsia="en-IN"/>
+              </w:rPr>
+            </w:pPr>
+            <w:r>
+              <w:rPr>
+                <w:rFonts w:cs="Arial"/>
+                <w:color w:val="000000"/>
+                <w:sz w:val="32"/>
+                <w:szCs w:val="32"/>
+              </w:rPr>
+              <w:t>None</w:t>
+            </w:r>
+          </w:p>
+        </w:tc>
+      </w:tr>
+    </w:tbl>
+    <w:p>
+      <w:pPr>
+        <w:jc w:val="center"/>
+        <w:rPr>
+          <w:b/>
+          <w:bCs/>
+          <w:sz w:val="32"/>
+          <w:szCs w:val="32"/>
+          <w:u w:val="single"/>
+        </w:rPr>
+      </w:pPr>
+      <w:r>
+        <w:rPr>
+          <w:b/>
+          <w:bCs/>
+          <w:sz w:val="32"/>
+          <w:szCs w:val="32"/>
+          <w:u w:val="single"/>
+        </w:rPr>
+        <w:t>================</w:t>
+      </w:r>
+    </w:p>
+    <w:p>
+      <w:pPr>
+        <w:jc w:val="center"/>
+        <w:rPr>
+          <w:b/>
+          <w:bCs/>
+          <w:sz w:val="32"/>
+          <w:szCs w:val="32"/>
+          <w:u w:val="single"/>
+        </w:rPr>
+      </w:pPr>
+    </w:p>
     <w:p>
       <w:pPr>
         <w:jc w:val="center"/>
@@ -1026,6 +1373,7 @@
                 <w:szCs w:val="32"/>
                 <w:lang w:val="it-IT"/>
               </w:rPr>
+              <w:lastRenderedPageBreak/>
               <w:t>1.1.13.3 – Padam</w:t>
             </w:r>
           </w:p>
@@ -1530,66 +1878,6 @@
           <w:u w:val="single"/>
         </w:rPr>
       </w:pPr>
-    </w:p>
-    <w:p>
-      <w:pPr>
-        <w:jc w:val="center"/>
-        <w:rPr>
-          <w:b/>
-          <w:bCs/>
-          <w:sz w:val="32"/>
-          <w:szCs w:val="32"/>
-          <w:u w:val="single"/>
-        </w:rPr>
-      </w:pPr>
-    </w:p>
-    <w:p>
-      <w:pPr>
-        <w:jc w:val="center"/>
-        <w:rPr>
-          <w:b/>
-          <w:bCs/>
-          <w:sz w:val="32"/>
-          <w:szCs w:val="32"/>
-          <w:u w:val="single"/>
-        </w:rPr>
-      </w:pPr>
-    </w:p>
-    <w:p>
-      <w:pPr>
-        <w:jc w:val="center"/>
-        <w:rPr>
-          <w:b/>
-          <w:bCs/>
-          <w:sz w:val="32"/>
-          <w:szCs w:val="32"/>
-          <w:u w:val="single"/>
-        </w:rPr>
-      </w:pPr>
-    </w:p>
-    <w:p>
-      <w:pPr>
-        <w:jc w:val="center"/>
-        <w:rPr>
-          <w:b/>
-          <w:bCs/>
-          <w:sz w:val="32"/>
-          <w:szCs w:val="32"/>
-          <w:u w:val="single"/>
-        </w:rPr>
-      </w:pPr>
-    </w:p>
-    <w:p>
-      <w:pPr>
-        <w:jc w:val="center"/>
-        <w:rPr>
-          <w:b/>
-          <w:bCs/>
-          <w:sz w:val="32"/>
-          <w:szCs w:val="32"/>
-          <w:u w:val="single"/>
-        </w:rPr>
-      </w:pPr>
       <w:r>
         <w:rPr>
           <w:b/>
@@ -1598,7 +1886,6 @@
           <w:szCs w:val="32"/>
           <w:u w:val="single"/>
         </w:rPr>
-        <w:lastRenderedPageBreak/>
         <w:t xml:space="preserve">TS Pada Paatam – TS 1.1 </w:t>
       </w:r>
       <w:r>
@@ -2247,54 +2534,6 @@
         </w:rPr>
         <w:t>================</w:t>
       </w:r>
-    </w:p>
-    <w:p>
-      <w:pPr>
-        <w:jc w:val="center"/>
-        <w:rPr>
-          <w:b/>
-          <w:bCs/>
-          <w:sz w:val="32"/>
-          <w:szCs w:val="32"/>
-          <w:u w:val="single"/>
-        </w:rPr>
-      </w:pPr>
-    </w:p>
-    <w:p>
-      <w:pPr>
-        <w:jc w:val="center"/>
-        <w:rPr>
-          <w:b/>
-          <w:bCs/>
-          <w:sz w:val="32"/>
-          <w:szCs w:val="32"/>
-          <w:u w:val="single"/>
-        </w:rPr>
-      </w:pPr>
-    </w:p>
-    <w:p>
-      <w:pPr>
-        <w:jc w:val="center"/>
-        <w:rPr>
-          <w:b/>
-          <w:bCs/>
-          <w:sz w:val="32"/>
-          <w:szCs w:val="32"/>
-          <w:u w:val="single"/>
-        </w:rPr>
-      </w:pPr>
-    </w:p>
-    <w:p>
-      <w:pPr>
-        <w:jc w:val="center"/>
-        <w:rPr>
-          <w:b/>
-          <w:bCs/>
-          <w:sz w:val="32"/>
-          <w:szCs w:val="32"/>
-          <w:u w:val="single"/>
-        </w:rPr>
-      </w:pPr>
     </w:p>
     <w:p>
       <w:pPr>
@@ -7620,17 +7859,7 @@
                 <w:sz w:val="32"/>
                 <w:szCs w:val="32"/>
               </w:rPr>
-              <w:t>replaced with “n</w:t>
-            </w:r>
-            <w:proofErr w:type="gramStart"/>
-            <w:r>
-              <w:rPr>
-                <w:rFonts w:cs="Arial"/>
-                <w:color w:val="000000"/>
-                <w:sz w:val="32"/>
-                <w:szCs w:val="32"/>
-              </w:rPr>
-              <w:t>”</w:t>
+              <w:t>replaced with “n”</w:t>
             </w:r>
             <w:r>
               <w:rPr>
@@ -7641,7 +7870,6 @@
               </w:rPr>
               <w:t xml:space="preserve"> )</w:t>
             </w:r>
-            <w:proofErr w:type="gramEnd"/>
           </w:p>
         </w:tc>
       </w:tr>
@@ -8067,7 +8295,6 @@
                 <w:szCs w:val="36"/>
               </w:rPr>
             </w:pPr>
-            <w:proofErr w:type="gramStart"/>
             <w:r>
               <w:rPr>
                 <w:rFonts w:ascii="BRH Malayalam Extra" w:hAnsi="BRH Malayalam Extra" w:cs="BRH Malayalam Extra"/>
@@ -8076,7 +8303,6 @@
               </w:rPr>
               <w:t>gª.ty</w:t>
             </w:r>
-            <w:proofErr w:type="gramEnd"/>
             <w:r>
               <w:rPr>
                 <w:rFonts w:ascii="BRH Malayalam Extra" w:hAnsi="BRH Malayalam Extra" w:cs="BRH Malayalam Extra"/>
@@ -8152,7 +8378,6 @@
                 <w:szCs w:val="36"/>
               </w:rPr>
             </w:pPr>
-            <w:proofErr w:type="gramStart"/>
             <w:r>
               <w:rPr>
                 <w:rFonts w:ascii="BRH Malayalam Extra" w:hAnsi="BRH Malayalam Extra" w:cs="BRH Malayalam Extra"/>
@@ -8161,7 +8386,6 @@
               </w:rPr>
               <w:t>gª.ty</w:t>
             </w:r>
-            <w:proofErr w:type="gramEnd"/>
             <w:r>
               <w:rPr>
                 <w:rFonts w:ascii="BRH Malayalam Extra" w:hAnsi="BRH Malayalam Extra" w:cs="BRH Malayalam Extra"/>
@@ -8490,7 +8714,6 @@
               </w:rPr>
               <w:t>ª</w:t>
             </w:r>
-            <w:proofErr w:type="gramStart"/>
             <w:r>
               <w:rPr>
                 <w:rFonts w:ascii="BRH Malayalam Extra" w:hAnsi="BRH Malayalam Extra" w:cs="BRH Malayalam Extra"/>
@@ -8511,7 +8734,6 @@
               </w:rPr>
               <w:t>.ty</w:t>
             </w:r>
-            <w:proofErr w:type="gramEnd"/>
             <w:r>
               <w:rPr>
                 <w:rFonts w:ascii="BRH Malayalam Extra" w:hAnsi="BRH Malayalam Extra" w:cs="BRH Malayalam Extra"/>
@@ -8588,7 +8810,6 @@
                 <w:szCs w:val="36"/>
               </w:rPr>
             </w:pPr>
-            <w:proofErr w:type="gramStart"/>
             <w:r>
               <w:rPr>
                 <w:rFonts w:ascii="BRH Malayalam Extra" w:hAnsi="BRH Malayalam Extra" w:cs="BRH Malayalam Extra"/>
@@ -8599,7 +8820,6 @@
               </w:rPr>
               <w:t>gª.ty</w:t>
             </w:r>
-            <w:proofErr w:type="gramEnd"/>
             <w:r>
               <w:rPr>
                 <w:rFonts w:ascii="BRH Malayalam Extra" w:hAnsi="BRH Malayalam Extra" w:cs="BRH Malayalam Extra"/>
@@ -8739,7 +8959,6 @@
               </w:rPr>
               <w:t>ª</w:t>
             </w:r>
-            <w:proofErr w:type="gramStart"/>
             <w:r>
               <w:rPr>
                 <w:rFonts w:ascii="BRH Malayalam Extra" w:hAnsi="BRH Malayalam Extra" w:cs="BRH Malayalam Extra"/>
@@ -8760,7 +8979,6 @@
               </w:rPr>
               <w:t>.ty</w:t>
             </w:r>
-            <w:proofErr w:type="gramEnd"/>
             <w:r>
               <w:rPr>
                 <w:rFonts w:ascii="BRH Malayalam Extra" w:hAnsi="BRH Malayalam Extra" w:cs="BRH Malayalam Extra"/>
@@ -8834,7 +9052,6 @@
                 <w:szCs w:val="36"/>
               </w:rPr>
             </w:pPr>
-            <w:proofErr w:type="gramStart"/>
             <w:r>
               <w:rPr>
                 <w:rFonts w:ascii="BRH Malayalam Extra" w:hAnsi="BRH Malayalam Extra" w:cs="BRH Malayalam Extra"/>
@@ -8845,7 +9062,6 @@
               </w:rPr>
               <w:t>gª.ty</w:t>
             </w:r>
-            <w:proofErr w:type="gramEnd"/>
             <w:r>
               <w:rPr>
                 <w:rFonts w:ascii="BRH Malayalam Extra" w:hAnsi="BRH Malayalam Extra" w:cs="BRH Malayalam Extra"/>
@@ -11525,25 +11741,14 @@
                 <w:szCs w:val="32"/>
               </w:rPr>
             </w:pPr>
-            <w:proofErr w:type="gramStart"/>
-            <w:r>
-              <w:rPr>
-                <w:rFonts w:cs="Arial"/>
-                <w:color w:val="000000"/>
-                <w:sz w:val="32"/>
-                <w:szCs w:val="32"/>
-              </w:rPr>
-              <w:t>.Para</w:t>
-            </w:r>
-            <w:proofErr w:type="gramEnd"/>
-            <w:r>
-              <w:rPr>
-                <w:rFonts w:cs="Arial"/>
-                <w:color w:val="000000"/>
-                <w:sz w:val="32"/>
-                <w:szCs w:val="32"/>
-              </w:rPr>
-              <w:t xml:space="preserve"> No. 10</w:t>
+            <w:r>
+              <w:rPr>
+                <w:rFonts w:cs="Arial"/>
+                <w:color w:val="000000"/>
+                <w:sz w:val="32"/>
+                <w:szCs w:val="32"/>
+              </w:rPr>
+              <w:t>.Para No. 10</w:t>
             </w:r>
           </w:p>
         </w:tc>
@@ -14444,7 +14649,7 @@
 </file>
 
 <file path=word/endnotes.xml><?xml version="1.0" encoding="utf-8"?>
-<w:endnotes xmlns:wpc="http://schemas.microsoft.com/office/word/2010/wordprocessingCanvas" xmlns:cx="http://schemas.microsoft.com/office/drawing/2014/chartex" xmlns:cx1="http://schemas.microsoft.com/office/drawing/2015/9/8/chartex" xmlns:cx2="http://schemas.microsoft.com/office/drawing/2015/10/21/chartex" xmlns:cx3="http://schemas.microsoft.com/office/drawing/2016/5/9/chartex" xmlns:cx4="http://schemas.microsoft.com/office/drawing/2016/5/10/chartex" xmlns:cx5="http://schemas.microsoft.com/office/drawing/2016/5/11/chartex" xmlns:cx6="http://schemas.microsoft.com/office/drawing/2016/5/12/chartex" xmlns:cx7="http://schemas.microsoft.com/office/drawing/2016/5/13/chartex" xmlns:cx8="http://schemas.microsoft.com/office/drawing/2016/5/14/chartex" xmlns:mc="http://schemas.openxmlformats.org/markup-compatibility/2006" xmlns:aink="http://schemas.microsoft.com/office/drawing/2016/ink" xmlns:am3d="http://schemas.microsoft.com/office/drawing/2017/model3d" xmlns:o="urn:schemas-microsoft-com:office:office" xmlns:oel="http://schemas.microsoft.com/office/2019/extlst" xmlns:r="http://schemas.openxmlformats.org/officeDocument/2006/relationships" xmlns:m="http://schemas.openxmlformats.org/officeDocument/2006/math" xmlns:v="urn:schemas-microsoft-com:vml" xmlns:wp14="http://schemas.microsoft.com/office/word/2010/wordprocessingDrawing" xmlns:wp="http://schemas.openxmlformats.org/drawingml/2006/wordprocessingDrawing" xmlns:w10="urn:schemas-microsoft-com:office:word" xmlns:w="http://schemas.openxmlformats.org/wordprocessingml/2006/main" xmlns:w14="http://schemas.microsoft.com/office/word/2010/wordml" xmlns:w15="http://schemas.microsoft.com/office/word/2012/wordml" xmlns:w16cex="http://schemas.microsoft.com/office/word/2018/wordml/cex" xmlns:w16cid="http://schemas.microsoft.com/office/word/2016/wordml/cid" xmlns:w16="http://schemas.microsoft.com/office/word/2018/wordml" xmlns:w16sdtdh="http://schemas.microsoft.com/office/word/2020/wordml/sdtdatahash" xmlns:w16se="http://schemas.microsoft.com/office/word/2015/wordml/symex" xmlns:wpg="http://schemas.microsoft.com/office/word/2010/wordprocessingGroup" xmlns:wpi="http://schemas.microsoft.com/office/word/2010/wordprocessingInk" xmlns:wne="http://schemas.microsoft.com/office/word/2006/wordml" xmlns:wps="http://schemas.microsoft.com/office/word/2010/wordprocessingShape" mc:Ignorable="w14 w15 w16se w16cid w16 w16cex w16sdtdh wp14">
+<w:endnotes xmlns:wpc="http://schemas.microsoft.com/office/word/2010/wordprocessingCanvas" xmlns:cx="http://schemas.microsoft.com/office/drawing/2014/chartex" xmlns:cx1="http://schemas.microsoft.com/office/drawing/2015/9/8/chartex" xmlns:cx2="http://schemas.microsoft.com/office/drawing/2015/10/21/chartex" xmlns:cx3="http://schemas.microsoft.com/office/drawing/2016/5/9/chartex" xmlns:cx4="http://schemas.microsoft.com/office/drawing/2016/5/10/chartex" xmlns:cx5="http://schemas.microsoft.com/office/drawing/2016/5/11/chartex" xmlns:cx6="http://schemas.microsoft.com/office/drawing/2016/5/12/chartex" xmlns:cx7="http://schemas.microsoft.com/office/drawing/2016/5/13/chartex" xmlns:cx8="http://schemas.microsoft.com/office/drawing/2016/5/14/chartex" xmlns:mc="http://schemas.openxmlformats.org/markup-compatibility/2006" xmlns:aink="http://schemas.microsoft.com/office/drawing/2016/ink" xmlns:am3d="http://schemas.microsoft.com/office/drawing/2017/model3d" xmlns:o="urn:schemas-microsoft-com:office:office" xmlns:oel="http://schemas.microsoft.com/office/2019/extlst" xmlns:r="http://schemas.openxmlformats.org/officeDocument/2006/relationships" xmlns:m="http://schemas.openxmlformats.org/officeDocument/2006/math" xmlns:v="urn:schemas-microsoft-com:vml" xmlns:wp14="http://schemas.microsoft.com/office/word/2010/wordprocessingDrawing" xmlns:wp="http://schemas.openxmlformats.org/drawingml/2006/wordprocessingDrawing" xmlns:w10="urn:schemas-microsoft-com:office:word" xmlns:w="http://schemas.openxmlformats.org/wordprocessingml/2006/main" xmlns:w14="http://schemas.microsoft.com/office/word/2010/wordml" xmlns:w15="http://schemas.microsoft.com/office/word/2012/wordml" xmlns:w16cex="http://schemas.microsoft.com/office/word/2018/wordml/cex" xmlns:w16cid="http://schemas.microsoft.com/office/word/2016/wordml/cid" xmlns:w16="http://schemas.microsoft.com/office/word/2018/wordml" xmlns:w16du="http://schemas.microsoft.com/office/word/2023/wordml/word16du" xmlns:w16sdtdh="http://schemas.microsoft.com/office/word/2020/wordml/sdtdatahash" xmlns:w16se="http://schemas.microsoft.com/office/word/2015/wordml/symex" xmlns:wpg="http://schemas.microsoft.com/office/word/2010/wordprocessingGroup" xmlns:wpi="http://schemas.microsoft.com/office/word/2010/wordprocessingInk" xmlns:wne="http://schemas.microsoft.com/office/word/2006/wordml" xmlns:wps="http://schemas.microsoft.com/office/word/2010/wordprocessingShape" mc:Ignorable="w14 w15 w16se w16cid w16 w16cex w16sdtdh w16du wp14">
   <w:endnote w:type="separator" w:id="-1">
     <w:p>
       <w:pPr>
@@ -14469,7 +14674,7 @@
 </file>
 
 <file path=word/footer1.xml><?xml version="1.0" encoding="utf-8"?>
-<w:ftr xmlns:wpc="http://schemas.microsoft.com/office/word/2010/wordprocessingCanvas" xmlns:cx="http://schemas.microsoft.com/office/drawing/2014/chartex" xmlns:cx1="http://schemas.microsoft.com/office/drawing/2015/9/8/chartex" xmlns:cx2="http://schemas.microsoft.com/office/drawing/2015/10/21/chartex" xmlns:cx3="http://schemas.microsoft.com/office/drawing/2016/5/9/chartex" xmlns:cx4="http://schemas.microsoft.com/office/drawing/2016/5/10/chartex" xmlns:cx5="http://schemas.microsoft.com/office/drawing/2016/5/11/chartex" xmlns:cx6="http://schemas.microsoft.com/office/drawing/2016/5/12/chartex" xmlns:cx7="http://schemas.microsoft.com/office/drawing/2016/5/13/chartex" xmlns:cx8="http://schemas.microsoft.com/office/drawing/2016/5/14/chartex" xmlns:mc="http://schemas.openxmlformats.org/markup-compatibility/2006" xmlns:aink="http://schemas.microsoft.com/office/drawing/2016/ink" xmlns:am3d="http://schemas.microsoft.com/office/drawing/2017/model3d" xmlns:o="urn:schemas-microsoft-com:office:office" xmlns:oel="http://schemas.microsoft.com/office/2019/extlst" xmlns:r="http://schemas.openxmlformats.org/officeDocument/2006/relationships" xmlns:m="http://schemas.openxmlformats.org/officeDocument/2006/math" xmlns:v="urn:schemas-microsoft-com:vml" xmlns:wp14="http://schemas.microsoft.com/office/word/2010/wordprocessingDrawing" xmlns:wp="http://schemas.openxmlformats.org/drawingml/2006/wordprocessingDrawing" xmlns:w10="urn:schemas-microsoft-com:office:word" xmlns:w="http://schemas.openxmlformats.org/wordprocessingml/2006/main" xmlns:w14="http://schemas.microsoft.com/office/word/2010/wordml" xmlns:w15="http://schemas.microsoft.com/office/word/2012/wordml" xmlns:w16cex="http://schemas.microsoft.com/office/word/2018/wordml/cex" xmlns:w16cid="http://schemas.microsoft.com/office/word/2016/wordml/cid" xmlns:w16="http://schemas.microsoft.com/office/word/2018/wordml" xmlns:w16sdtdh="http://schemas.microsoft.com/office/word/2020/wordml/sdtdatahash" xmlns:w16se="http://schemas.microsoft.com/office/word/2015/wordml/symex" xmlns:wpg="http://schemas.microsoft.com/office/word/2010/wordprocessingGroup" xmlns:wpi="http://schemas.microsoft.com/office/word/2010/wordprocessingInk" xmlns:wne="http://schemas.microsoft.com/office/word/2006/wordml" xmlns:wps="http://schemas.microsoft.com/office/word/2010/wordprocessingShape" mc:Ignorable="w14 w15 w16se w16cid w16 w16cex w16sdtdh wp14">
+<w:ftr xmlns:wpc="http://schemas.microsoft.com/office/word/2010/wordprocessingCanvas" xmlns:cx="http://schemas.microsoft.com/office/drawing/2014/chartex" xmlns:cx1="http://schemas.microsoft.com/office/drawing/2015/9/8/chartex" xmlns:cx2="http://schemas.microsoft.com/office/drawing/2015/10/21/chartex" xmlns:cx3="http://schemas.microsoft.com/office/drawing/2016/5/9/chartex" xmlns:cx4="http://schemas.microsoft.com/office/drawing/2016/5/10/chartex" xmlns:cx5="http://schemas.microsoft.com/office/drawing/2016/5/11/chartex" xmlns:cx6="http://schemas.microsoft.com/office/drawing/2016/5/12/chartex" xmlns:cx7="http://schemas.microsoft.com/office/drawing/2016/5/13/chartex" xmlns:cx8="http://schemas.microsoft.com/office/drawing/2016/5/14/chartex" xmlns:mc="http://schemas.openxmlformats.org/markup-compatibility/2006" xmlns:aink="http://schemas.microsoft.com/office/drawing/2016/ink" xmlns:am3d="http://schemas.microsoft.com/office/drawing/2017/model3d" xmlns:o="urn:schemas-microsoft-com:office:office" xmlns:oel="http://schemas.microsoft.com/office/2019/extlst" xmlns:r="http://schemas.openxmlformats.org/officeDocument/2006/relationships" xmlns:m="http://schemas.openxmlformats.org/officeDocument/2006/math" xmlns:v="urn:schemas-microsoft-com:vml" xmlns:wp14="http://schemas.microsoft.com/office/word/2010/wordprocessingDrawing" xmlns:wp="http://schemas.openxmlformats.org/drawingml/2006/wordprocessingDrawing" xmlns:w10="urn:schemas-microsoft-com:office:word" xmlns:w="http://schemas.openxmlformats.org/wordprocessingml/2006/main" xmlns:w14="http://schemas.microsoft.com/office/word/2010/wordml" xmlns:w15="http://schemas.microsoft.com/office/word/2012/wordml" xmlns:w16cex="http://schemas.microsoft.com/office/word/2018/wordml/cex" xmlns:w16cid="http://schemas.microsoft.com/office/word/2016/wordml/cid" xmlns:w16="http://schemas.microsoft.com/office/word/2018/wordml" xmlns:w16du="http://schemas.microsoft.com/office/word/2023/wordml/word16du" xmlns:w16sdtdh="http://schemas.microsoft.com/office/word/2020/wordml/sdtdatahash" xmlns:w16se="http://schemas.microsoft.com/office/word/2015/wordml/symex" xmlns:wpg="http://schemas.microsoft.com/office/word/2010/wordprocessingGroup" xmlns:wpi="http://schemas.microsoft.com/office/word/2010/wordprocessingInk" xmlns:wne="http://schemas.microsoft.com/office/word/2006/wordml" xmlns:wps="http://schemas.microsoft.com/office/word/2010/wordprocessingShape" mc:Ignorable="w14 w15 w16se w16cid w16 w16cex w16sdtdh w16du wp14">
   <w:p>
     <w:pPr>
       <w:pBdr>
@@ -14615,7 +14820,7 @@
 </file>
 
 <file path=word/footer2.xml><?xml version="1.0" encoding="utf-8"?>
-<w:ftr xmlns:wpc="http://schemas.microsoft.com/office/word/2010/wordprocessingCanvas" xmlns:cx="http://schemas.microsoft.com/office/drawing/2014/chartex" xmlns:cx1="http://schemas.microsoft.com/office/drawing/2015/9/8/chartex" xmlns:cx2="http://schemas.microsoft.com/office/drawing/2015/10/21/chartex" xmlns:cx3="http://schemas.microsoft.com/office/drawing/2016/5/9/chartex" xmlns:cx4="http://schemas.microsoft.com/office/drawing/2016/5/10/chartex" xmlns:cx5="http://schemas.microsoft.com/office/drawing/2016/5/11/chartex" xmlns:cx6="http://schemas.microsoft.com/office/drawing/2016/5/12/chartex" xmlns:cx7="http://schemas.microsoft.com/office/drawing/2016/5/13/chartex" xmlns:cx8="http://schemas.microsoft.com/office/drawing/2016/5/14/chartex" xmlns:mc="http://schemas.openxmlformats.org/markup-compatibility/2006" xmlns:aink="http://schemas.microsoft.com/office/drawing/2016/ink" xmlns:am3d="http://schemas.microsoft.com/office/drawing/2017/model3d" xmlns:o="urn:schemas-microsoft-com:office:office" xmlns:oel="http://schemas.microsoft.com/office/2019/extlst" xmlns:r="http://schemas.openxmlformats.org/officeDocument/2006/relationships" xmlns:m="http://schemas.openxmlformats.org/officeDocument/2006/math" xmlns:v="urn:schemas-microsoft-com:vml" xmlns:wp14="http://schemas.microsoft.com/office/word/2010/wordprocessingDrawing" xmlns:wp="http://schemas.openxmlformats.org/drawingml/2006/wordprocessingDrawing" xmlns:w10="urn:schemas-microsoft-com:office:word" xmlns:w="http://schemas.openxmlformats.org/wordprocessingml/2006/main" xmlns:w14="http://schemas.microsoft.com/office/word/2010/wordml" xmlns:w15="http://schemas.microsoft.com/office/word/2012/wordml" xmlns:w16cex="http://schemas.microsoft.com/office/word/2018/wordml/cex" xmlns:w16cid="http://schemas.microsoft.com/office/word/2016/wordml/cid" xmlns:w16="http://schemas.microsoft.com/office/word/2018/wordml" xmlns:w16sdtdh="http://schemas.microsoft.com/office/word/2020/wordml/sdtdatahash" xmlns:w16se="http://schemas.microsoft.com/office/word/2015/wordml/symex" xmlns:wpg="http://schemas.microsoft.com/office/word/2010/wordprocessingGroup" xmlns:wpi="http://schemas.microsoft.com/office/word/2010/wordprocessingInk" xmlns:wne="http://schemas.microsoft.com/office/word/2006/wordml" xmlns:wps="http://schemas.microsoft.com/office/word/2010/wordprocessingShape" mc:Ignorable="w14 w15 w16se w16cid w16 w16cex w16sdtdh wp14">
+<w:ftr xmlns:wpc="http://schemas.microsoft.com/office/word/2010/wordprocessingCanvas" xmlns:cx="http://schemas.microsoft.com/office/drawing/2014/chartex" xmlns:cx1="http://schemas.microsoft.com/office/drawing/2015/9/8/chartex" xmlns:cx2="http://schemas.microsoft.com/office/drawing/2015/10/21/chartex" xmlns:cx3="http://schemas.microsoft.com/office/drawing/2016/5/9/chartex" xmlns:cx4="http://schemas.microsoft.com/office/drawing/2016/5/10/chartex" xmlns:cx5="http://schemas.microsoft.com/office/drawing/2016/5/11/chartex" xmlns:cx6="http://schemas.microsoft.com/office/drawing/2016/5/12/chartex" xmlns:cx7="http://schemas.microsoft.com/office/drawing/2016/5/13/chartex" xmlns:cx8="http://schemas.microsoft.com/office/drawing/2016/5/14/chartex" xmlns:mc="http://schemas.openxmlformats.org/markup-compatibility/2006" xmlns:aink="http://schemas.microsoft.com/office/drawing/2016/ink" xmlns:am3d="http://schemas.microsoft.com/office/drawing/2017/model3d" xmlns:o="urn:schemas-microsoft-com:office:office" xmlns:oel="http://schemas.microsoft.com/office/2019/extlst" xmlns:r="http://schemas.openxmlformats.org/officeDocument/2006/relationships" xmlns:m="http://schemas.openxmlformats.org/officeDocument/2006/math" xmlns:v="urn:schemas-microsoft-com:vml" xmlns:wp14="http://schemas.microsoft.com/office/word/2010/wordprocessingDrawing" xmlns:wp="http://schemas.openxmlformats.org/drawingml/2006/wordprocessingDrawing" xmlns:w10="urn:schemas-microsoft-com:office:word" xmlns:w="http://schemas.openxmlformats.org/wordprocessingml/2006/main" xmlns:w14="http://schemas.microsoft.com/office/word/2010/wordml" xmlns:w15="http://schemas.microsoft.com/office/word/2012/wordml" xmlns:w16cex="http://schemas.microsoft.com/office/word/2018/wordml/cex" xmlns:w16cid="http://schemas.microsoft.com/office/word/2016/wordml/cid" xmlns:w16="http://schemas.microsoft.com/office/word/2018/wordml" xmlns:w16du="http://schemas.microsoft.com/office/word/2023/wordml/word16du" xmlns:w16sdtdh="http://schemas.microsoft.com/office/word/2020/wordml/sdtdatahash" xmlns:w16se="http://schemas.microsoft.com/office/word/2015/wordml/symex" xmlns:wpg="http://schemas.microsoft.com/office/word/2010/wordprocessingGroup" xmlns:wpi="http://schemas.microsoft.com/office/word/2010/wordprocessingInk" xmlns:wne="http://schemas.microsoft.com/office/word/2006/wordml" xmlns:wps="http://schemas.microsoft.com/office/word/2010/wordprocessingShape" mc:Ignorable="w14 w15 w16se w16cid w16 w16cex w16sdtdh w16du wp14">
   <w:p>
     <w:pPr>
       <w:pBdr>
@@ -14818,7 +15023,7 @@
 </file>
 
 <file path=word/footnotes.xml><?xml version="1.0" encoding="utf-8"?>
-<w:footnotes xmlns:wpc="http://schemas.microsoft.com/office/word/2010/wordprocessingCanvas" xmlns:cx="http://schemas.microsoft.com/office/drawing/2014/chartex" xmlns:cx1="http://schemas.microsoft.com/office/drawing/2015/9/8/chartex" xmlns:cx2="http://schemas.microsoft.com/office/drawing/2015/10/21/chartex" xmlns:cx3="http://schemas.microsoft.com/office/drawing/2016/5/9/chartex" xmlns:cx4="http://schemas.microsoft.com/office/drawing/2016/5/10/chartex" xmlns:cx5="http://schemas.microsoft.com/office/drawing/2016/5/11/chartex" xmlns:cx6="http://schemas.microsoft.com/office/drawing/2016/5/12/chartex" xmlns:cx7="http://schemas.microsoft.com/office/drawing/2016/5/13/chartex" xmlns:cx8="http://schemas.microsoft.com/office/drawing/2016/5/14/chartex" xmlns:mc="http://schemas.openxmlformats.org/markup-compatibility/2006" xmlns:aink="http://schemas.microsoft.com/office/drawing/2016/ink" xmlns:am3d="http://schemas.microsoft.com/office/drawing/2017/model3d" xmlns:o="urn:schemas-microsoft-com:office:office" xmlns:oel="http://schemas.microsoft.com/office/2019/extlst" xmlns:r="http://schemas.openxmlformats.org/officeDocument/2006/relationships" xmlns:m="http://schemas.openxmlformats.org/officeDocument/2006/math" xmlns:v="urn:schemas-microsoft-com:vml" xmlns:wp14="http://schemas.microsoft.com/office/word/2010/wordprocessingDrawing" xmlns:wp="http://schemas.openxmlformats.org/drawingml/2006/wordprocessingDrawing" xmlns:w10="urn:schemas-microsoft-com:office:word" xmlns:w="http://schemas.openxmlformats.org/wordprocessingml/2006/main" xmlns:w14="http://schemas.microsoft.com/office/word/2010/wordml" xmlns:w15="http://schemas.microsoft.com/office/word/2012/wordml" xmlns:w16cex="http://schemas.microsoft.com/office/word/2018/wordml/cex" xmlns:w16cid="http://schemas.microsoft.com/office/word/2016/wordml/cid" xmlns:w16="http://schemas.microsoft.com/office/word/2018/wordml" xmlns:w16sdtdh="http://schemas.microsoft.com/office/word/2020/wordml/sdtdatahash" xmlns:w16se="http://schemas.microsoft.com/office/word/2015/wordml/symex" xmlns:wpg="http://schemas.microsoft.com/office/word/2010/wordprocessingGroup" xmlns:wpi="http://schemas.microsoft.com/office/word/2010/wordprocessingInk" xmlns:wne="http://schemas.microsoft.com/office/word/2006/wordml" xmlns:wps="http://schemas.microsoft.com/office/word/2010/wordprocessingShape" mc:Ignorable="w14 w15 w16se w16cid w16 w16cex w16sdtdh wp14">
+<w:footnotes xmlns:wpc="http://schemas.microsoft.com/office/word/2010/wordprocessingCanvas" xmlns:cx="http://schemas.microsoft.com/office/drawing/2014/chartex" xmlns:cx1="http://schemas.microsoft.com/office/drawing/2015/9/8/chartex" xmlns:cx2="http://schemas.microsoft.com/office/drawing/2015/10/21/chartex" xmlns:cx3="http://schemas.microsoft.com/office/drawing/2016/5/9/chartex" xmlns:cx4="http://schemas.microsoft.com/office/drawing/2016/5/10/chartex" xmlns:cx5="http://schemas.microsoft.com/office/drawing/2016/5/11/chartex" xmlns:cx6="http://schemas.microsoft.com/office/drawing/2016/5/12/chartex" xmlns:cx7="http://schemas.microsoft.com/office/drawing/2016/5/13/chartex" xmlns:cx8="http://schemas.microsoft.com/office/drawing/2016/5/14/chartex" xmlns:mc="http://schemas.openxmlformats.org/markup-compatibility/2006" xmlns:aink="http://schemas.microsoft.com/office/drawing/2016/ink" xmlns:am3d="http://schemas.microsoft.com/office/drawing/2017/model3d" xmlns:o="urn:schemas-microsoft-com:office:office" xmlns:oel="http://schemas.microsoft.com/office/2019/extlst" xmlns:r="http://schemas.openxmlformats.org/officeDocument/2006/relationships" xmlns:m="http://schemas.openxmlformats.org/officeDocument/2006/math" xmlns:v="urn:schemas-microsoft-com:vml" xmlns:wp14="http://schemas.microsoft.com/office/word/2010/wordprocessingDrawing" xmlns:wp="http://schemas.openxmlformats.org/drawingml/2006/wordprocessingDrawing" xmlns:w10="urn:schemas-microsoft-com:office:word" xmlns:w="http://schemas.openxmlformats.org/wordprocessingml/2006/main" xmlns:w14="http://schemas.microsoft.com/office/word/2010/wordml" xmlns:w15="http://schemas.microsoft.com/office/word/2012/wordml" xmlns:w16cex="http://schemas.microsoft.com/office/word/2018/wordml/cex" xmlns:w16cid="http://schemas.microsoft.com/office/word/2016/wordml/cid" xmlns:w16="http://schemas.microsoft.com/office/word/2018/wordml" xmlns:w16du="http://schemas.microsoft.com/office/word/2023/wordml/word16du" xmlns:w16sdtdh="http://schemas.microsoft.com/office/word/2020/wordml/sdtdatahash" xmlns:w16se="http://schemas.microsoft.com/office/word/2015/wordml/symex" xmlns:wpg="http://schemas.microsoft.com/office/word/2010/wordprocessingGroup" xmlns:wpi="http://schemas.microsoft.com/office/word/2010/wordprocessingInk" xmlns:wne="http://schemas.microsoft.com/office/word/2006/wordml" xmlns:wps="http://schemas.microsoft.com/office/word/2010/wordprocessingShape" mc:Ignorable="w14 w15 w16se w16cid w16 w16cex w16sdtdh w16du wp14">
   <w:footnote w:type="separator" w:id="-1">
     <w:p>
       <w:pPr>
@@ -14843,7 +15048,7 @@
 </file>
 
 <file path=word/header1.xml><?xml version="1.0" encoding="utf-8"?>
-<w:hdr xmlns:wpc="http://schemas.microsoft.com/office/word/2010/wordprocessingCanvas" xmlns:cx="http://schemas.microsoft.com/office/drawing/2014/chartex" xmlns:cx1="http://schemas.microsoft.com/office/drawing/2015/9/8/chartex" xmlns:cx2="http://schemas.microsoft.com/office/drawing/2015/10/21/chartex" xmlns:cx3="http://schemas.microsoft.com/office/drawing/2016/5/9/chartex" xmlns:cx4="http://schemas.microsoft.com/office/drawing/2016/5/10/chartex" xmlns:cx5="http://schemas.microsoft.com/office/drawing/2016/5/11/chartex" xmlns:cx6="http://schemas.microsoft.com/office/drawing/2016/5/12/chartex" xmlns:cx7="http://schemas.microsoft.com/office/drawing/2016/5/13/chartex" xmlns:cx8="http://schemas.microsoft.com/office/drawing/2016/5/14/chartex" xmlns:mc="http://schemas.openxmlformats.org/markup-compatibility/2006" xmlns:aink="http://schemas.microsoft.com/office/drawing/2016/ink" xmlns:am3d="http://schemas.microsoft.com/office/drawing/2017/model3d" xmlns:o="urn:schemas-microsoft-com:office:office" xmlns:oel="http://schemas.microsoft.com/office/2019/extlst" xmlns:r="http://schemas.openxmlformats.org/officeDocument/2006/relationships" xmlns:m="http://schemas.openxmlformats.org/officeDocument/2006/math" xmlns:v="urn:schemas-microsoft-com:vml" xmlns:wp14="http://schemas.microsoft.com/office/word/2010/wordprocessingDrawing" xmlns:wp="http://schemas.openxmlformats.org/drawingml/2006/wordprocessingDrawing" xmlns:w10="urn:schemas-microsoft-com:office:word" xmlns:w="http://schemas.openxmlformats.org/wordprocessingml/2006/main" xmlns:w14="http://schemas.microsoft.com/office/word/2010/wordml" xmlns:w15="http://schemas.microsoft.com/office/word/2012/wordml" xmlns:w16cex="http://schemas.microsoft.com/office/word/2018/wordml/cex" xmlns:w16cid="http://schemas.microsoft.com/office/word/2016/wordml/cid" xmlns:w16="http://schemas.microsoft.com/office/word/2018/wordml" xmlns:w16sdtdh="http://schemas.microsoft.com/office/word/2020/wordml/sdtdatahash" xmlns:w16se="http://schemas.microsoft.com/office/word/2015/wordml/symex" xmlns:wpg="http://schemas.microsoft.com/office/word/2010/wordprocessingGroup" xmlns:wpi="http://schemas.microsoft.com/office/word/2010/wordprocessingInk" xmlns:wne="http://schemas.microsoft.com/office/word/2006/wordml" xmlns:wps="http://schemas.microsoft.com/office/word/2010/wordprocessingShape" mc:Ignorable="w14 w15 w16se w16cid w16 w16cex w16sdtdh wp14">
+<w:hdr xmlns:wpc="http://schemas.microsoft.com/office/word/2010/wordprocessingCanvas" xmlns:cx="http://schemas.microsoft.com/office/drawing/2014/chartex" xmlns:cx1="http://schemas.microsoft.com/office/drawing/2015/9/8/chartex" xmlns:cx2="http://schemas.microsoft.com/office/drawing/2015/10/21/chartex" xmlns:cx3="http://schemas.microsoft.com/office/drawing/2016/5/9/chartex" xmlns:cx4="http://schemas.microsoft.com/office/drawing/2016/5/10/chartex" xmlns:cx5="http://schemas.microsoft.com/office/drawing/2016/5/11/chartex" xmlns:cx6="http://schemas.microsoft.com/office/drawing/2016/5/12/chartex" xmlns:cx7="http://schemas.microsoft.com/office/drawing/2016/5/13/chartex" xmlns:cx8="http://schemas.microsoft.com/office/drawing/2016/5/14/chartex" xmlns:mc="http://schemas.openxmlformats.org/markup-compatibility/2006" xmlns:aink="http://schemas.microsoft.com/office/drawing/2016/ink" xmlns:am3d="http://schemas.microsoft.com/office/drawing/2017/model3d" xmlns:o="urn:schemas-microsoft-com:office:office" xmlns:oel="http://schemas.microsoft.com/office/2019/extlst" xmlns:r="http://schemas.openxmlformats.org/officeDocument/2006/relationships" xmlns:m="http://schemas.openxmlformats.org/officeDocument/2006/math" xmlns:v="urn:schemas-microsoft-com:vml" xmlns:wp14="http://schemas.microsoft.com/office/word/2010/wordprocessingDrawing" xmlns:wp="http://schemas.openxmlformats.org/drawingml/2006/wordprocessingDrawing" xmlns:w10="urn:schemas-microsoft-com:office:word" xmlns:w="http://schemas.openxmlformats.org/wordprocessingml/2006/main" xmlns:w14="http://schemas.microsoft.com/office/word/2010/wordml" xmlns:w15="http://schemas.microsoft.com/office/word/2012/wordml" xmlns:w16cex="http://schemas.microsoft.com/office/word/2018/wordml/cex" xmlns:w16cid="http://schemas.microsoft.com/office/word/2016/wordml/cid" xmlns:w16="http://schemas.microsoft.com/office/word/2018/wordml" xmlns:w16du="http://schemas.microsoft.com/office/word/2023/wordml/word16du" xmlns:w16sdtdh="http://schemas.microsoft.com/office/word/2020/wordml/sdtdatahash" xmlns:w16se="http://schemas.microsoft.com/office/word/2015/wordml/symex" xmlns:wpg="http://schemas.microsoft.com/office/word/2010/wordprocessingGroup" xmlns:wpi="http://schemas.microsoft.com/office/word/2010/wordprocessingInk" xmlns:wne="http://schemas.microsoft.com/office/word/2006/wordml" xmlns:wps="http://schemas.microsoft.com/office/word/2010/wordprocessingShape" mc:Ignorable="w14 w15 w16se w16cid w16 w16cex w16sdtdh w16du wp14">
   <w:p>
     <w:pPr>
       <w:pStyle w:val="Header"/>
@@ -14856,7 +15061,7 @@
 </file>
 
 <file path=word/header2.xml><?xml version="1.0" encoding="utf-8"?>
-<w:hdr xmlns:wpc="http://schemas.microsoft.com/office/word/2010/wordprocessingCanvas" xmlns:cx="http://schemas.microsoft.com/office/drawing/2014/chartex" xmlns:cx1="http://schemas.microsoft.com/office/drawing/2015/9/8/chartex" xmlns:cx2="http://schemas.microsoft.com/office/drawing/2015/10/21/chartex" xmlns:cx3="http://schemas.microsoft.com/office/drawing/2016/5/9/chartex" xmlns:cx4="http://schemas.microsoft.com/office/drawing/2016/5/10/chartex" xmlns:cx5="http://schemas.microsoft.com/office/drawing/2016/5/11/chartex" xmlns:cx6="http://schemas.microsoft.com/office/drawing/2016/5/12/chartex" xmlns:cx7="http://schemas.microsoft.com/office/drawing/2016/5/13/chartex" xmlns:cx8="http://schemas.microsoft.com/office/drawing/2016/5/14/chartex" xmlns:mc="http://schemas.openxmlformats.org/markup-compatibility/2006" xmlns:aink="http://schemas.microsoft.com/office/drawing/2016/ink" xmlns:am3d="http://schemas.microsoft.com/office/drawing/2017/model3d" xmlns:o="urn:schemas-microsoft-com:office:office" xmlns:oel="http://schemas.microsoft.com/office/2019/extlst" xmlns:r="http://schemas.openxmlformats.org/officeDocument/2006/relationships" xmlns:m="http://schemas.openxmlformats.org/officeDocument/2006/math" xmlns:v="urn:schemas-microsoft-com:vml" xmlns:wp14="http://schemas.microsoft.com/office/word/2010/wordprocessingDrawing" xmlns:wp="http://schemas.openxmlformats.org/drawingml/2006/wordprocessingDrawing" xmlns:w10="urn:schemas-microsoft-com:office:word" xmlns:w="http://schemas.openxmlformats.org/wordprocessingml/2006/main" xmlns:w14="http://schemas.microsoft.com/office/word/2010/wordml" xmlns:w15="http://schemas.microsoft.com/office/word/2012/wordml" xmlns:w16cex="http://schemas.microsoft.com/office/word/2018/wordml/cex" xmlns:w16cid="http://schemas.microsoft.com/office/word/2016/wordml/cid" xmlns:w16="http://schemas.microsoft.com/office/word/2018/wordml" xmlns:w16sdtdh="http://schemas.microsoft.com/office/word/2020/wordml/sdtdatahash" xmlns:w16se="http://schemas.microsoft.com/office/word/2015/wordml/symex" xmlns:wpg="http://schemas.microsoft.com/office/word/2010/wordprocessingGroup" xmlns:wpi="http://schemas.microsoft.com/office/word/2010/wordprocessingInk" xmlns:wne="http://schemas.microsoft.com/office/word/2006/wordml" xmlns:wps="http://schemas.microsoft.com/office/word/2010/wordprocessingShape" mc:Ignorable="w14 w15 w16se w16cid w16 w16cex w16sdtdh wp14">
+<w:hdr xmlns:wpc="http://schemas.microsoft.com/office/word/2010/wordprocessingCanvas" xmlns:cx="http://schemas.microsoft.com/office/drawing/2014/chartex" xmlns:cx1="http://schemas.microsoft.com/office/drawing/2015/9/8/chartex" xmlns:cx2="http://schemas.microsoft.com/office/drawing/2015/10/21/chartex" xmlns:cx3="http://schemas.microsoft.com/office/drawing/2016/5/9/chartex" xmlns:cx4="http://schemas.microsoft.com/office/drawing/2016/5/10/chartex" xmlns:cx5="http://schemas.microsoft.com/office/drawing/2016/5/11/chartex" xmlns:cx6="http://schemas.microsoft.com/office/drawing/2016/5/12/chartex" xmlns:cx7="http://schemas.microsoft.com/office/drawing/2016/5/13/chartex" xmlns:cx8="http://schemas.microsoft.com/office/drawing/2016/5/14/chartex" xmlns:mc="http://schemas.openxmlformats.org/markup-compatibility/2006" xmlns:aink="http://schemas.microsoft.com/office/drawing/2016/ink" xmlns:am3d="http://schemas.microsoft.com/office/drawing/2017/model3d" xmlns:o="urn:schemas-microsoft-com:office:office" xmlns:oel="http://schemas.microsoft.com/office/2019/extlst" xmlns:r="http://schemas.openxmlformats.org/officeDocument/2006/relationships" xmlns:m="http://schemas.openxmlformats.org/officeDocument/2006/math" xmlns:v="urn:schemas-microsoft-com:vml" xmlns:wp14="http://schemas.microsoft.com/office/word/2010/wordprocessingDrawing" xmlns:wp="http://schemas.openxmlformats.org/drawingml/2006/wordprocessingDrawing" xmlns:w10="urn:schemas-microsoft-com:office:word" xmlns:w="http://schemas.openxmlformats.org/wordprocessingml/2006/main" xmlns:w14="http://schemas.microsoft.com/office/word/2010/wordml" xmlns:w15="http://schemas.microsoft.com/office/word/2012/wordml" xmlns:w16cex="http://schemas.microsoft.com/office/word/2018/wordml/cex" xmlns:w16cid="http://schemas.microsoft.com/office/word/2016/wordml/cid" xmlns:w16="http://schemas.microsoft.com/office/word/2018/wordml" xmlns:w16du="http://schemas.microsoft.com/office/word/2023/wordml/word16du" xmlns:w16sdtdh="http://schemas.microsoft.com/office/word/2020/wordml/sdtdatahash" xmlns:w16se="http://schemas.microsoft.com/office/word/2015/wordml/symex" xmlns:wpg="http://schemas.microsoft.com/office/word/2010/wordprocessingGroup" xmlns:wpi="http://schemas.microsoft.com/office/word/2010/wordprocessingInk" xmlns:wne="http://schemas.microsoft.com/office/word/2006/wordml" xmlns:wps="http://schemas.microsoft.com/office/word/2010/wordprocessingShape" mc:Ignorable="w14 w15 w16se w16cid w16 w16cex w16sdtdh w16du wp14">
   <w:p>
     <w:pPr>
       <w:pStyle w:val="Header"/>
@@ -14869,7 +15074,7 @@
 </file>
 
 <file path=word/styles.xml><?xml version="1.0" encoding="utf-8"?>
-<w:styles xmlns:mc="http://schemas.openxmlformats.org/markup-compatibility/2006" xmlns:r="http://schemas.openxmlformats.org/officeDocument/2006/relationships" xmlns:w="http://schemas.openxmlformats.org/wordprocessingml/2006/main" xmlns:w14="http://schemas.microsoft.com/office/word/2010/wordml" xmlns:w15="http://schemas.microsoft.com/office/word/2012/wordml" xmlns:w16cex="http://schemas.microsoft.com/office/word/2018/wordml/cex" xmlns:w16cid="http://schemas.microsoft.com/office/word/2016/wordml/cid" xmlns:w16="http://schemas.microsoft.com/office/word/2018/wordml" xmlns:w16sdtdh="http://schemas.microsoft.com/office/word/2020/wordml/sdtdatahash" xmlns:w16se="http://schemas.microsoft.com/office/word/2015/wordml/symex" mc:Ignorable="w14 w15 w16se w16cid w16 w16cex w16sdtdh">
+<w:styles xmlns:mc="http://schemas.openxmlformats.org/markup-compatibility/2006" xmlns:r="http://schemas.openxmlformats.org/officeDocument/2006/relationships" xmlns:w="http://schemas.openxmlformats.org/wordprocessingml/2006/main" xmlns:w14="http://schemas.microsoft.com/office/word/2010/wordml" xmlns:w15="http://schemas.microsoft.com/office/word/2012/wordml" xmlns:w16cex="http://schemas.microsoft.com/office/word/2018/wordml/cex" xmlns:w16cid="http://schemas.microsoft.com/office/word/2016/wordml/cid" xmlns:w16="http://schemas.microsoft.com/office/word/2018/wordml" xmlns:w16du="http://schemas.microsoft.com/office/word/2023/wordml/word16du" xmlns:w16sdtdh="http://schemas.microsoft.com/office/word/2020/wordml/sdtdatahash" xmlns:w16se="http://schemas.microsoft.com/office/word/2015/wordml/symex" mc:Ignorable="w14 w15 w16se w16cid w16 w16cex w16sdtdh w16du">
   <w:docDefaults>
     <w:rPrDefault>
       <w:rPr>

</xml_diff>

<commit_message>
nmv 24 01 2026
</commit_message>
<xml_diff>
--- a/TS-Padam/TS-1.1/TS 1.1 Malayalam Pada Paatam Corrections.docx
+++ b/TS-Padam/TS-1.1/TS 1.1 Malayalam Pada Paatam Corrections.docx
@@ -2,6 +2,645 @@
 <file path=word/document.xml><?xml version="1.0" encoding="utf-8"?>
 <w:document xmlns:wpc="http://schemas.microsoft.com/office/word/2010/wordprocessingCanvas" xmlns:cx="http://schemas.microsoft.com/office/drawing/2014/chartex" xmlns:cx1="http://schemas.microsoft.com/office/drawing/2015/9/8/chartex" xmlns:cx2="http://schemas.microsoft.com/office/drawing/2015/10/21/chartex" xmlns:cx3="http://schemas.microsoft.com/office/drawing/2016/5/9/chartex" xmlns:cx4="http://schemas.microsoft.com/office/drawing/2016/5/10/chartex" xmlns:cx5="http://schemas.microsoft.com/office/drawing/2016/5/11/chartex" xmlns:cx6="http://schemas.microsoft.com/office/drawing/2016/5/12/chartex" xmlns:cx7="http://schemas.microsoft.com/office/drawing/2016/5/13/chartex" xmlns:cx8="http://schemas.microsoft.com/office/drawing/2016/5/14/chartex" xmlns:mc="http://schemas.openxmlformats.org/markup-compatibility/2006" xmlns:aink="http://schemas.microsoft.com/office/drawing/2016/ink" xmlns:am3d="http://schemas.microsoft.com/office/drawing/2017/model3d" xmlns:o="urn:schemas-microsoft-com:office:office" xmlns:oel="http://schemas.microsoft.com/office/2019/extlst" xmlns:r="http://schemas.openxmlformats.org/officeDocument/2006/relationships" xmlns:m="http://schemas.openxmlformats.org/officeDocument/2006/math" xmlns:v="urn:schemas-microsoft-com:vml" xmlns:wp14="http://schemas.microsoft.com/office/word/2010/wordprocessingDrawing" xmlns:wp="http://schemas.openxmlformats.org/drawingml/2006/wordprocessingDrawing" xmlns:w10="urn:schemas-microsoft-com:office:word" xmlns:w="http://schemas.openxmlformats.org/wordprocessingml/2006/main" xmlns:w14="http://schemas.microsoft.com/office/word/2010/wordml" xmlns:w15="http://schemas.microsoft.com/office/word/2012/wordml" xmlns:w16cex="http://schemas.microsoft.com/office/word/2018/wordml/cex" xmlns:w16cid="http://schemas.microsoft.com/office/word/2016/wordml/cid" xmlns:w16="http://schemas.microsoft.com/office/word/2018/wordml" xmlns:w16du="http://schemas.microsoft.com/office/word/2023/wordml/word16du" xmlns:w16sdtdh="http://schemas.microsoft.com/office/word/2020/wordml/sdtdatahash" xmlns:w16sdtfl="http://schemas.microsoft.com/office/word/2024/wordml/sdtformatlock" xmlns:w16se="http://schemas.microsoft.com/office/word/2015/wordml/symex" xmlns:wpg="http://schemas.microsoft.com/office/word/2010/wordprocessingGroup" xmlns:wpi="http://schemas.microsoft.com/office/word/2010/wordprocessingInk" xmlns:wne="http://schemas.microsoft.com/office/word/2006/wordml" xmlns:wps="http://schemas.microsoft.com/office/word/2010/wordprocessingShape" mc:Ignorable="w14 w15 w16se w16cid w16 w16cex w16sdtdh w16sdtfl w16du wp14">
   <w:body>
+    <w:p>
+      <w:pPr>
+        <w:jc w:val="center"/>
+        <w:rPr>
+          <w:b/>
+          <w:bCs/>
+          <w:sz w:val="32"/>
+          <w:szCs w:val="32"/>
+          <w:u w:val="single"/>
+        </w:rPr>
+      </w:pPr>
+      <w:r>
+        <w:rPr>
+          <w:b/>
+          <w:bCs/>
+          <w:sz w:val="32"/>
+          <w:szCs w:val="32"/>
+          <w:u w:val="single"/>
+        </w:rPr>
+        <w:t xml:space="preserve">TS Pada Paatam – TS 1.1 </w:t>
+      </w:r>
+      <w:r>
+        <w:rPr>
+          <w:b/>
+          <w:bCs/>
+          <w:sz w:val="32"/>
+          <w:szCs w:val="32"/>
+          <w:u w:val="single"/>
+        </w:rPr>
+        <w:t>Malayalam</w:t>
+      </w:r>
+      <w:r>
+        <w:rPr>
+          <w:b/>
+          <w:bCs/>
+          <w:sz w:val="32"/>
+          <w:szCs w:val="32"/>
+          <w:u w:val="single"/>
+        </w:rPr>
+        <w:t xml:space="preserve"> Corrections –</w:t>
+      </w:r>
+      <w:r>
+        <w:rPr>
+          <w:b/>
+          <w:bCs/>
+          <w:sz w:val="32"/>
+          <w:szCs w:val="32"/>
+          <w:u w:val="single"/>
+        </w:rPr>
+        <w:t xml:space="preserve"> </w:t>
+      </w:r>
+      <w:r>
+        <w:rPr>
+          <w:b/>
+          <w:bCs/>
+          <w:sz w:val="32"/>
+          <w:szCs w:val="32"/>
+          <w:u w:val="single"/>
+        </w:rPr>
+        <w:t xml:space="preserve">Observed </w:t>
+      </w:r>
+      <w:proofErr w:type="gramStart"/>
+      <w:r>
+        <w:rPr>
+          <w:b/>
+          <w:bCs/>
+          <w:sz w:val="32"/>
+          <w:szCs w:val="32"/>
+          <w:u w:val="single"/>
+        </w:rPr>
+        <w:t xml:space="preserve">till </w:t>
+      </w:r>
+      <w:r>
+        <w:rPr>
+          <w:b/>
+          <w:bCs/>
+          <w:sz w:val="32"/>
+          <w:szCs w:val="32"/>
+          <w:highlight w:val="red"/>
+          <w:u w:val="single"/>
+        </w:rPr>
+        <w:t>?????</w:t>
+      </w:r>
+      <w:proofErr w:type="gramEnd"/>
+    </w:p>
+    <w:p>
+      <w:pPr>
+        <w:spacing w:before="0" w:line="240" w:lineRule="auto"/>
+        <w:jc w:val="center"/>
+        <w:rPr>
+          <w:bCs/>
+          <w:sz w:val="32"/>
+          <w:szCs w:val="32"/>
+        </w:rPr>
+      </w:pPr>
+      <w:r>
+        <w:rPr>
+          <w:bCs/>
+          <w:sz w:val="32"/>
+          <w:szCs w:val="32"/>
+        </w:rPr>
+        <w:t>(ignore those which are already incorporated in your book’s version and date)</w:t>
+      </w:r>
+    </w:p>
+    <w:tbl>
+      <w:tblPr>
+        <w:tblW w:w="13353" w:type="dxa"/>
+        <w:tblInd w:w="250" w:type="dxa"/>
+        <w:tblBorders>
+          <w:top w:val="single" w:sz="4" w:space="0" w:color="000000"/>
+          <w:left w:val="single" w:sz="4" w:space="0" w:color="000000"/>
+          <w:bottom w:val="single" w:sz="4" w:space="0" w:color="000000"/>
+          <w:right w:val="single" w:sz="4" w:space="0" w:color="000000"/>
+          <w:insideH w:val="single" w:sz="4" w:space="0" w:color="000000"/>
+          <w:insideV w:val="single" w:sz="4" w:space="0" w:color="000000"/>
+        </w:tblBorders>
+        <w:tblLook w:val="04A0" w:firstRow="1" w:lastRow="0" w:firstColumn="1" w:lastColumn="0" w:noHBand="0" w:noVBand="1"/>
+      </w:tblPr>
+      <w:tblGrid>
+        <w:gridCol w:w="3006"/>
+        <w:gridCol w:w="5244"/>
+        <w:gridCol w:w="5103"/>
+      </w:tblGrid>
+      <w:tr>
+        <w:tc>
+          <w:tcPr>
+            <w:tcW w:w="3006" w:type="dxa"/>
+          </w:tcPr>
+          <w:p>
+            <w:pPr>
+              <w:spacing w:before="0" w:line="240" w:lineRule="auto"/>
+              <w:jc w:val="center"/>
+              <w:rPr>
+                <w:sz w:val="32"/>
+                <w:szCs w:val="32"/>
+              </w:rPr>
+            </w:pPr>
+            <w:r>
+              <w:rPr>
+                <w:sz w:val="32"/>
+                <w:szCs w:val="32"/>
+              </w:rPr>
+              <w:t>Section, Paragraph</w:t>
+            </w:r>
+          </w:p>
+          <w:p>
+            <w:pPr>
+              <w:spacing w:before="0" w:line="240" w:lineRule="auto"/>
+              <w:jc w:val="center"/>
+              <w:rPr>
+                <w:sz w:val="32"/>
+                <w:szCs w:val="32"/>
+              </w:rPr>
+            </w:pPr>
+            <w:r>
+              <w:rPr>
+                <w:sz w:val="32"/>
+                <w:szCs w:val="32"/>
+              </w:rPr>
+              <w:t>Reference</w:t>
+            </w:r>
+          </w:p>
+        </w:tc>
+        <w:tc>
+          <w:tcPr>
+            <w:tcW w:w="5244" w:type="dxa"/>
+          </w:tcPr>
+          <w:p>
+            <w:pPr>
+              <w:spacing w:before="0" w:line="240" w:lineRule="auto"/>
+              <w:jc w:val="center"/>
+              <w:rPr>
+                <w:sz w:val="32"/>
+                <w:szCs w:val="32"/>
+              </w:rPr>
+            </w:pPr>
+            <w:r>
+              <w:rPr>
+                <w:sz w:val="32"/>
+                <w:szCs w:val="32"/>
+              </w:rPr>
+              <w:t>As Printed</w:t>
+            </w:r>
+          </w:p>
+        </w:tc>
+        <w:tc>
+          <w:tcPr>
+            <w:tcW w:w="5103" w:type="dxa"/>
+          </w:tcPr>
+          <w:p>
+            <w:pPr>
+              <w:spacing w:before="0" w:line="240" w:lineRule="auto"/>
+              <w:ind w:left="-183" w:right="-18"/>
+              <w:jc w:val="center"/>
+              <w:rPr>
+                <w:sz w:val="32"/>
+                <w:szCs w:val="32"/>
+              </w:rPr>
+            </w:pPr>
+            <w:r>
+              <w:rPr>
+                <w:sz w:val="32"/>
+                <w:szCs w:val="32"/>
+              </w:rPr>
+              <w:t>To be read as or corrected as</w:t>
+            </w:r>
+          </w:p>
+        </w:tc>
+      </w:tr>
+      <w:tr>
+        <w:trPr>
+          <w:trHeight w:val="1729"/>
+        </w:trPr>
+        <w:tc>
+          <w:tcPr>
+            <w:tcW w:w="3006" w:type="dxa"/>
+            <w:tcBorders>
+              <w:top w:val="single" w:sz="4" w:space="0" w:color="000000"/>
+              <w:left w:val="single" w:sz="4" w:space="0" w:color="000000"/>
+              <w:bottom w:val="single" w:sz="4" w:space="0" w:color="auto"/>
+              <w:right w:val="single" w:sz="4" w:space="0" w:color="000000"/>
+            </w:tcBorders>
+          </w:tcPr>
+          <w:p>
+            <w:pPr>
+              <w:spacing w:before="0" w:line="240" w:lineRule="auto"/>
+              <w:ind w:left="29"/>
+              <w:rPr>
+                <w:rFonts w:cs="Arial"/>
+                <w:b/>
+                <w:color w:val="000000"/>
+                <w:sz w:val="32"/>
+                <w:szCs w:val="32"/>
+                <w:lang w:val="it-IT"/>
+              </w:rPr>
+            </w:pPr>
+            <w:r>
+              <w:rPr>
+                <w:rFonts w:cs="Arial"/>
+                <w:b/>
+                <w:color w:val="000000"/>
+                <w:sz w:val="32"/>
+                <w:szCs w:val="32"/>
+                <w:lang w:val="it-IT"/>
+              </w:rPr>
+              <w:t>1.1.</w:t>
+            </w:r>
+            <w:r>
+              <w:rPr>
+                <w:rFonts w:cs="Arial"/>
+                <w:b/>
+                <w:color w:val="000000"/>
+                <w:sz w:val="32"/>
+                <w:szCs w:val="32"/>
+                <w:lang w:val="it-IT"/>
+              </w:rPr>
+              <w:t>10</w:t>
+            </w:r>
+            <w:r>
+              <w:rPr>
+                <w:rFonts w:cs="Arial"/>
+                <w:b/>
+                <w:color w:val="000000"/>
+                <w:sz w:val="32"/>
+                <w:szCs w:val="32"/>
+                <w:lang w:val="it-IT"/>
+              </w:rPr>
+              <w:t>.1 – Padam</w:t>
+            </w:r>
+          </w:p>
+          <w:p>
+            <w:pPr>
+              <w:spacing w:before="0" w:line="240" w:lineRule="auto"/>
+              <w:ind w:left="29"/>
+              <w:rPr>
+                <w:rFonts w:cs="Arial"/>
+                <w:b/>
+                <w:color w:val="000000"/>
+                <w:sz w:val="32"/>
+                <w:szCs w:val="32"/>
+                <w:lang w:val="it-IT"/>
+              </w:rPr>
+            </w:pPr>
+            <w:r>
+              <w:rPr>
+                <w:rFonts w:cs="Arial"/>
+                <w:b/>
+                <w:color w:val="000000"/>
+                <w:sz w:val="32"/>
+                <w:szCs w:val="32"/>
+                <w:lang w:val="it-IT"/>
+              </w:rPr>
+              <w:t xml:space="preserve">Padam No.- </w:t>
+            </w:r>
+            <w:r>
+              <w:rPr>
+                <w:rFonts w:cs="Arial"/>
+                <w:b/>
+                <w:color w:val="000000"/>
+                <w:sz w:val="32"/>
+                <w:szCs w:val="32"/>
+                <w:lang w:val="it-IT"/>
+              </w:rPr>
+              <w:t>21</w:t>
+            </w:r>
+          </w:p>
+          <w:p>
+            <w:pPr>
+              <w:spacing w:before="0" w:line="240" w:lineRule="auto"/>
+              <w:ind w:left="29"/>
+              <w:jc w:val="center"/>
+              <w:rPr>
+                <w:rFonts w:cs="Arial"/>
+                <w:color w:val="000000"/>
+                <w:sz w:val="32"/>
+                <w:szCs w:val="32"/>
+                <w:lang w:val="it-IT"/>
+              </w:rPr>
+            </w:pPr>
+            <w:r>
+              <w:rPr>
+                <w:rFonts w:cs="Arial"/>
+                <w:b/>
+                <w:color w:val="000000"/>
+                <w:sz w:val="32"/>
+                <w:szCs w:val="32"/>
+                <w:lang w:val="it-IT"/>
+              </w:rPr>
+              <w:t xml:space="preserve">Panchaati No. - </w:t>
+            </w:r>
+            <w:r>
+              <w:rPr>
+                <w:rFonts w:cs="Arial"/>
+                <w:b/>
+                <w:color w:val="000000"/>
+                <w:sz w:val="32"/>
+                <w:szCs w:val="32"/>
+                <w:lang w:val="it-IT"/>
+              </w:rPr>
+              <w:t>16</w:t>
+            </w:r>
+          </w:p>
+        </w:tc>
+        <w:tc>
+          <w:tcPr>
+            <w:tcW w:w="5244" w:type="dxa"/>
+            <w:tcBorders>
+              <w:top w:val="single" w:sz="4" w:space="0" w:color="000000"/>
+              <w:left w:val="single" w:sz="4" w:space="0" w:color="000000"/>
+              <w:bottom w:val="single" w:sz="4" w:space="0" w:color="auto"/>
+              <w:right w:val="single" w:sz="4" w:space="0" w:color="000000"/>
+            </w:tcBorders>
+          </w:tcPr>
+          <w:p>
+            <w:pPr>
+              <w:widowControl w:val="0"/>
+              <w:autoSpaceDE w:val="0"/>
+              <w:autoSpaceDN w:val="0"/>
+              <w:adjustRightInd w:val="0"/>
+              <w:spacing w:before="0" w:line="240" w:lineRule="auto"/>
+              <w:ind w:right="-136"/>
+              <w:jc w:val="center"/>
+              <w:rPr>
+                <w:rFonts w:ascii="BRH Malayalam Extra" w:hAnsi="BRH Malayalam Extra" w:cs="BRH Malayalam Extra"/>
+                <w:sz w:val="40"/>
+                <w:szCs w:val="40"/>
+                <w:lang w:val="it-IT" w:eastAsia="en-IN"/>
+              </w:rPr>
+            </w:pPr>
+            <w:r>
+              <w:rPr>
+                <w:rFonts w:ascii="BRH Malayalam Extra" w:hAnsi="BRH Malayalam Extra" w:cs="BRH Malayalam Extra"/>
+                <w:sz w:val="40"/>
+                <w:szCs w:val="40"/>
+                <w:lang w:val="it-IT" w:eastAsia="en-IN"/>
+              </w:rPr>
+              <w:t xml:space="preserve">pxP˜I | </w:t>
+            </w:r>
+          </w:p>
+          <w:p>
+            <w:pPr>
+              <w:widowControl w:val="0"/>
+              <w:autoSpaceDE w:val="0"/>
+              <w:autoSpaceDN w:val="0"/>
+              <w:adjustRightInd w:val="0"/>
+              <w:spacing w:before="0" w:line="240" w:lineRule="auto"/>
+              <w:ind w:right="-136"/>
+              <w:jc w:val="center"/>
+              <w:rPr>
+                <w:rFonts w:ascii="BRH Malayalam Extra" w:hAnsi="BRH Malayalam Extra" w:cs="BRH Malayalam Extra"/>
+                <w:color w:val="000000"/>
+                <w:sz w:val="40"/>
+                <w:szCs w:val="40"/>
+                <w:lang w:val="it-IT" w:eastAsia="en-IN"/>
+              </w:rPr>
+            </w:pPr>
+            <w:r>
+              <w:rPr>
+                <w:rFonts w:ascii="BRH Malayalam Extra" w:hAnsi="BRH Malayalam Extra" w:cs="BRH Malayalam Extra"/>
+                <w:sz w:val="40"/>
+                <w:szCs w:val="40"/>
+                <w:lang w:val="it-IT" w:eastAsia="en-IN"/>
+              </w:rPr>
+              <w:t>öex</w:t>
+            </w:r>
+            <w:r>
+              <w:rPr>
+                <w:rFonts w:ascii="BRH Malayalam Extra" w:hAnsi="BRH Malayalam Extra" w:cs="BRH Malayalam Extra"/>
+                <w:sz w:val="32"/>
+                <w:szCs w:val="40"/>
+                <w:lang w:val="it-IT" w:eastAsia="en-IN"/>
+              </w:rPr>
+              <w:t>–</w:t>
+            </w:r>
+            <w:r>
+              <w:rPr>
+                <w:rFonts w:ascii="BRH Malayalam Extra" w:hAnsi="BRH Malayalam Extra" w:cs="BRH Malayalam Extra"/>
+                <w:sz w:val="40"/>
+                <w:szCs w:val="40"/>
+                <w:lang w:val="it-IT" w:eastAsia="en-IN"/>
+              </w:rPr>
+              <w:t xml:space="preserve">YiyZy— </w:t>
+            </w:r>
+            <w:r>
+              <w:rPr>
+                <w:rFonts w:ascii="BRH Malayalam Extra" w:hAnsi="BRH Malayalam Extra" w:cs="BRH Malayalam Extra"/>
+                <w:sz w:val="40"/>
+                <w:szCs w:val="40"/>
+                <w:highlight w:val="yellow"/>
+                <w:lang w:val="it-IT" w:eastAsia="en-IN"/>
+              </w:rPr>
+              <w:t>öex</w:t>
+            </w:r>
+            <w:r>
+              <w:rPr>
+                <w:rFonts w:ascii="BRH Malayalam Extra" w:hAnsi="BRH Malayalam Extra" w:cs="BRH Malayalam Extra"/>
+                <w:sz w:val="40"/>
+                <w:szCs w:val="40"/>
+                <w:lang w:val="it-IT" w:eastAsia="en-IN"/>
+              </w:rPr>
+              <w:t xml:space="preserve"> - A</w:t>
+            </w:r>
+            <w:r>
+              <w:rPr>
+                <w:rFonts w:ascii="BRH Malayalam Extra" w:hAnsi="BRH Malayalam Extra" w:cs="BRH Malayalam Extra"/>
+                <w:sz w:val="32"/>
+                <w:szCs w:val="40"/>
+                <w:lang w:val="it-IT" w:eastAsia="en-IN"/>
+              </w:rPr>
+              <w:t>–</w:t>
+            </w:r>
+            <w:r>
+              <w:rPr>
+                <w:rFonts w:ascii="BRH Malayalam Extra" w:hAnsi="BRH Malayalam Extra" w:cs="BRH Malayalam Extra"/>
+                <w:sz w:val="40"/>
+                <w:szCs w:val="40"/>
+                <w:lang w:val="it-IT" w:eastAsia="en-IN"/>
+              </w:rPr>
+              <w:t>dI |</w:t>
+            </w:r>
+          </w:p>
+        </w:tc>
+        <w:tc>
+          <w:tcPr>
+            <w:tcW w:w="5103" w:type="dxa"/>
+            <w:tcBorders>
+              <w:top w:val="single" w:sz="4" w:space="0" w:color="000000"/>
+              <w:left w:val="single" w:sz="4" w:space="0" w:color="000000"/>
+              <w:bottom w:val="single" w:sz="4" w:space="0" w:color="auto"/>
+              <w:right w:val="single" w:sz="4" w:space="0" w:color="000000"/>
+            </w:tcBorders>
+          </w:tcPr>
+          <w:p>
+            <w:pPr>
+              <w:widowControl w:val="0"/>
+              <w:autoSpaceDE w:val="0"/>
+              <w:autoSpaceDN w:val="0"/>
+              <w:adjustRightInd w:val="0"/>
+              <w:spacing w:before="0" w:line="240" w:lineRule="auto"/>
+              <w:ind w:right="-136"/>
+              <w:jc w:val="center"/>
+              <w:rPr>
+                <w:rFonts w:ascii="BRH Malayalam Extra" w:hAnsi="BRH Malayalam Extra" w:cs="BRH Malayalam Extra"/>
+                <w:sz w:val="40"/>
+                <w:szCs w:val="40"/>
+                <w:lang w:val="it-IT" w:eastAsia="en-IN"/>
+              </w:rPr>
+            </w:pPr>
+            <w:r>
+              <w:rPr>
+                <w:rFonts w:ascii="BRH Malayalam Extra" w:hAnsi="BRH Malayalam Extra" w:cs="BRH Malayalam Extra"/>
+                <w:sz w:val="40"/>
+                <w:szCs w:val="40"/>
+                <w:lang w:val="it-IT" w:eastAsia="en-IN"/>
+              </w:rPr>
+              <w:t xml:space="preserve">pxP˜I | </w:t>
+            </w:r>
+          </w:p>
+          <w:p>
+            <w:pPr>
+              <w:widowControl w:val="0"/>
+              <w:autoSpaceDE w:val="0"/>
+              <w:autoSpaceDN w:val="0"/>
+              <w:adjustRightInd w:val="0"/>
+              <w:spacing w:before="0" w:line="240" w:lineRule="auto"/>
+              <w:rPr>
+                <w:rFonts w:ascii="BRH Malayalam Extra" w:hAnsi="BRH Malayalam Extra" w:cs="BRH Malayalam Extra"/>
+                <w:color w:val="000000"/>
+                <w:sz w:val="40"/>
+                <w:szCs w:val="40"/>
+                <w:lang w:val="it-IT" w:eastAsia="en-IN"/>
+              </w:rPr>
+            </w:pPr>
+            <w:r>
+              <w:rPr>
+                <w:rFonts w:ascii="BRH Malayalam Extra" w:hAnsi="BRH Malayalam Extra" w:cs="BRH Malayalam Extra"/>
+                <w:sz w:val="40"/>
+                <w:szCs w:val="40"/>
+                <w:lang w:val="it-IT" w:eastAsia="en-IN"/>
+              </w:rPr>
+              <w:t>öex</w:t>
+            </w:r>
+            <w:r>
+              <w:rPr>
+                <w:rFonts w:ascii="BRH Malayalam Extra" w:hAnsi="BRH Malayalam Extra" w:cs="BRH Malayalam Extra"/>
+                <w:sz w:val="32"/>
+                <w:szCs w:val="40"/>
+                <w:lang w:val="it-IT" w:eastAsia="en-IN"/>
+              </w:rPr>
+              <w:t>–</w:t>
+            </w:r>
+            <w:r>
+              <w:rPr>
+                <w:rFonts w:ascii="BRH Malayalam Extra" w:hAnsi="BRH Malayalam Extra" w:cs="BRH Malayalam Extra"/>
+                <w:sz w:val="40"/>
+                <w:szCs w:val="40"/>
+                <w:lang w:val="it-IT" w:eastAsia="en-IN"/>
+              </w:rPr>
+              <w:t xml:space="preserve">YiyZy— </w:t>
+            </w:r>
+            <w:r>
+              <w:rPr>
+                <w:rFonts w:ascii="BRH Malayalam Extra" w:hAnsi="BRH Malayalam Extra" w:cs="BRH Malayalam Extra"/>
+                <w:sz w:val="40"/>
+                <w:szCs w:val="40"/>
+                <w:highlight w:val="green"/>
+                <w:lang w:val="it-IT" w:eastAsia="en-IN"/>
+              </w:rPr>
+              <w:t>öe</w:t>
+            </w:r>
+            <w:r>
+              <w:rPr>
+                <w:rFonts w:ascii="BRH Malayalam Extra" w:hAnsi="BRH Malayalam Extra" w:cs="BRH Malayalam Extra"/>
+                <w:sz w:val="40"/>
+                <w:szCs w:val="40"/>
+                <w:lang w:val="it-IT" w:eastAsia="en-IN"/>
+              </w:rPr>
+              <w:t xml:space="preserve"> - A</w:t>
+            </w:r>
+            <w:r>
+              <w:rPr>
+                <w:rFonts w:ascii="BRH Malayalam Extra" w:hAnsi="BRH Malayalam Extra" w:cs="BRH Malayalam Extra"/>
+                <w:sz w:val="32"/>
+                <w:szCs w:val="40"/>
+                <w:lang w:val="it-IT" w:eastAsia="en-IN"/>
+              </w:rPr>
+              <w:t>–</w:t>
+            </w:r>
+            <w:r>
+              <w:rPr>
+                <w:rFonts w:ascii="BRH Malayalam Extra" w:hAnsi="BRH Malayalam Extra" w:cs="BRH Malayalam Extra"/>
+                <w:sz w:val="40"/>
+                <w:szCs w:val="40"/>
+                <w:lang w:val="it-IT" w:eastAsia="en-IN"/>
+              </w:rPr>
+              <w:t>dI |</w:t>
+            </w:r>
+          </w:p>
+        </w:tc>
+      </w:tr>
+    </w:tbl>
+    <w:p>
+      <w:pPr>
+        <w:jc w:val="center"/>
+        <w:rPr>
+          <w:b/>
+          <w:bCs/>
+          <w:sz w:val="32"/>
+          <w:szCs w:val="32"/>
+          <w:u w:val="single"/>
+        </w:rPr>
+      </w:pPr>
+      <w:r>
+        <w:rPr>
+          <w:b/>
+          <w:bCs/>
+          <w:sz w:val="32"/>
+          <w:szCs w:val="32"/>
+          <w:u w:val="single"/>
+        </w:rPr>
+        <w:t>================</w:t>
+      </w:r>
+    </w:p>
+    <w:p>
+      <w:pPr>
+        <w:jc w:val="center"/>
+        <w:rPr>
+          <w:b/>
+          <w:bCs/>
+          <w:sz w:val="32"/>
+          <w:szCs w:val="32"/>
+          <w:u w:val="single"/>
+        </w:rPr>
+      </w:pPr>
+    </w:p>
+    <w:p>
+      <w:pPr>
+        <w:jc w:val="center"/>
+        <w:rPr>
+          <w:b/>
+          <w:bCs/>
+          <w:sz w:val="32"/>
+          <w:szCs w:val="32"/>
+          <w:u w:val="single"/>
+        </w:rPr>
+      </w:pPr>
+    </w:p>
+    <w:p>
+      <w:pPr>
+        <w:jc w:val="center"/>
+        <w:rPr>
+          <w:b/>
+          <w:bCs/>
+          <w:sz w:val="32"/>
+          <w:szCs w:val="32"/>
+          <w:u w:val="single"/>
+        </w:rPr>
+      </w:pPr>
+    </w:p>
     <w:p>
       <w:pPr>
         <w:jc w:val="center"/>
@@ -71,57 +710,7 @@
           <w:szCs w:val="32"/>
           <w:u w:val="single"/>
         </w:rPr>
-        <w:t>3</w:t>
-      </w:r>
-      <w:r>
-        <w:rPr>
-          <w:b/>
-          <w:bCs/>
-          <w:sz w:val="32"/>
-          <w:szCs w:val="32"/>
-          <w:u w:val="single"/>
-        </w:rPr>
-        <w:t>1st</w:t>
-      </w:r>
-      <w:r>
-        <w:rPr>
-          <w:b/>
-          <w:bCs/>
-          <w:sz w:val="32"/>
-          <w:szCs w:val="32"/>
-          <w:u w:val="single"/>
-        </w:rPr>
-        <w:t xml:space="preserve"> Ju</w:t>
-      </w:r>
-      <w:r>
-        <w:rPr>
-          <w:b/>
-          <w:bCs/>
-          <w:sz w:val="32"/>
-          <w:szCs w:val="32"/>
-          <w:u w:val="single"/>
-        </w:rPr>
-        <w:t>ly</w:t>
-      </w:r>
-      <w:r>
-        <w:rPr>
-          <w:b/>
-          <w:bCs/>
-          <w:sz w:val="32"/>
-          <w:szCs w:val="32"/>
-          <w:u w:val="single"/>
-        </w:rPr>
-        <w:t xml:space="preserve"> 202</w:t>
-      </w:r>
-      <w:r>
-        <w:rPr>
-          <w:b/>
-          <w:bCs/>
-          <w:sz w:val="32"/>
-          <w:szCs w:val="32"/>
-          <w:u w:val="single"/>
-        </w:rPr>
-        <w:t>5</w:t>
+        <w:t>31st July 2025</w:t>
       </w:r>
     </w:p>
     <w:p>
@@ -793,7 +1382,6 @@
           <w:szCs w:val="32"/>
           <w:u w:val="single"/>
         </w:rPr>
-        <w:lastRenderedPageBreak/>
         <w:t xml:space="preserve">TS Pada Paatam – TS 1.1 </w:t>
       </w:r>
       <w:r>
@@ -1409,6 +1997,7 @@
                 <w:szCs w:val="32"/>
                 <w:lang w:val="it-IT"/>
               </w:rPr>
+              <w:lastRenderedPageBreak/>
               <w:t>1.1.11.1 – Padam</w:t>
             </w:r>
           </w:p>
@@ -2611,7 +3200,6 @@
           <w:szCs w:val="32"/>
           <w:u w:val="single"/>
         </w:rPr>
-        <w:lastRenderedPageBreak/>
         <w:t xml:space="preserve">TS Pada Paatam – TS 1.1 </w:t>
       </w:r>
       <w:r>
@@ -3812,7 +4400,6 @@
           <w:szCs w:val="32"/>
           <w:u w:val="single"/>
         </w:rPr>
-        <w:lastRenderedPageBreak/>
         <w:t xml:space="preserve">TS Pada Paatam – TS 1.1 </w:t>
       </w:r>
       <w:r>
@@ -4311,6 +4898,7 @@
           <w:szCs w:val="32"/>
           <w:u w:val="single"/>
         </w:rPr>
+        <w:lastRenderedPageBreak/>
         <w:t>===============================</w:t>
       </w:r>
     </w:p>
@@ -5232,7 +5820,6 @@
                 <w:szCs w:val="32"/>
                 <w:lang w:val="it-IT"/>
               </w:rPr>
-              <w:lastRenderedPageBreak/>
               <w:t>1.1.4.2 – Padam</w:t>
             </w:r>
           </w:p>
@@ -6078,6 +6665,7 @@
                 <w:szCs w:val="32"/>
                 <w:lang w:val="it-IT"/>
               </w:rPr>
+              <w:lastRenderedPageBreak/>
               <w:t>1.1.5.1 – Padam</w:t>
             </w:r>
           </w:p>
@@ -7403,7 +7991,6 @@
                 <w:szCs w:val="32"/>
                 <w:lang w:val="it-IT"/>
               </w:rPr>
-              <w:lastRenderedPageBreak/>
               <w:t>1.1.9.1 – Padam</w:t>
             </w:r>
           </w:p>
@@ -8209,7 +8796,17 @@
                 <w:sz w:val="32"/>
                 <w:szCs w:val="32"/>
               </w:rPr>
-              <w:t>replaced with “n”</w:t>
+              <w:t>replaced with “n</w:t>
+            </w:r>
+            <w:proofErr w:type="gramStart"/>
+            <w:r>
+              <w:rPr>
+                <w:rFonts w:cs="Arial"/>
+                <w:color w:val="000000"/>
+                <w:sz w:val="32"/>
+                <w:szCs w:val="32"/>
+              </w:rPr>
+              <w:t>”</w:t>
             </w:r>
             <w:r>
               <w:rPr>
@@ -8220,6 +8817,7 @@
               </w:rPr>
               <w:t xml:space="preserve"> )</w:t>
             </w:r>
+            <w:proofErr w:type="gramEnd"/>
           </w:p>
         </w:tc>
       </w:tr>
@@ -8255,6 +8853,7 @@
                 <w:sz w:val="32"/>
                 <w:szCs w:val="32"/>
               </w:rPr>
+              <w:lastRenderedPageBreak/>
               <w:t>1.1.10.3 –</w:t>
             </w:r>
             <w:r>
@@ -8639,6 +9238,7 @@
                 <w:szCs w:val="36"/>
               </w:rPr>
             </w:pPr>
+            <w:proofErr w:type="gramStart"/>
             <w:r>
               <w:rPr>
                 <w:rFonts w:ascii="BRH Malayalam Extra" w:hAnsi="BRH Malayalam Extra" w:cs="BRH Malayalam Extra"/>
@@ -8647,6 +9247,7 @@
               </w:rPr>
               <w:t>gª.ty</w:t>
             </w:r>
+            <w:proofErr w:type="gramEnd"/>
             <w:r>
               <w:rPr>
                 <w:rFonts w:ascii="BRH Malayalam Extra" w:hAnsi="BRH Malayalam Extra" w:cs="BRH Malayalam Extra"/>
@@ -8721,6 +9322,7 @@
                 <w:szCs w:val="36"/>
               </w:rPr>
             </w:pPr>
+            <w:proofErr w:type="gramStart"/>
             <w:r>
               <w:rPr>
                 <w:rFonts w:ascii="BRH Malayalam Extra" w:hAnsi="BRH Malayalam Extra" w:cs="BRH Malayalam Extra"/>
@@ -8729,6 +9331,7 @@
               </w:rPr>
               <w:t>gª.ty</w:t>
             </w:r>
+            <w:proofErr w:type="gramEnd"/>
             <w:r>
               <w:rPr>
                 <w:rFonts w:ascii="BRH Malayalam Extra" w:hAnsi="BRH Malayalam Extra" w:cs="BRH Malayalam Extra"/>
@@ -9055,6 +9658,7 @@
               </w:rPr>
               <w:t>ª</w:t>
             </w:r>
+            <w:proofErr w:type="gramStart"/>
             <w:r>
               <w:rPr>
                 <w:rFonts w:ascii="BRH Malayalam Extra" w:hAnsi="BRH Malayalam Extra" w:cs="BRH Malayalam Extra"/>
@@ -9075,6 +9679,7 @@
               </w:rPr>
               <w:t>.ty</w:t>
             </w:r>
+            <w:proofErr w:type="gramEnd"/>
             <w:r>
               <w:rPr>
                 <w:rFonts w:ascii="BRH Malayalam Extra" w:hAnsi="BRH Malayalam Extra" w:cs="BRH Malayalam Extra"/>
@@ -9151,6 +9756,7 @@
                 <w:szCs w:val="36"/>
               </w:rPr>
             </w:pPr>
+            <w:proofErr w:type="gramStart"/>
             <w:r>
               <w:rPr>
                 <w:rFonts w:ascii="BRH Malayalam Extra" w:hAnsi="BRH Malayalam Extra" w:cs="BRH Malayalam Extra"/>
@@ -9161,6 +9767,7 @@
               </w:rPr>
               <w:t>gª.ty</w:t>
             </w:r>
+            <w:proofErr w:type="gramEnd"/>
             <w:r>
               <w:rPr>
                 <w:rFonts w:ascii="BRH Malayalam Extra" w:hAnsi="BRH Malayalam Extra" w:cs="BRH Malayalam Extra"/>
@@ -9299,6 +9906,7 @@
               </w:rPr>
               <w:t>ª</w:t>
             </w:r>
+            <w:proofErr w:type="gramStart"/>
             <w:r>
               <w:rPr>
                 <w:rFonts w:ascii="BRH Malayalam Extra" w:hAnsi="BRH Malayalam Extra" w:cs="BRH Malayalam Extra"/>
@@ -9319,6 +9927,7 @@
               </w:rPr>
               <w:t>.ty</w:t>
             </w:r>
+            <w:proofErr w:type="gramEnd"/>
             <w:r>
               <w:rPr>
                 <w:rFonts w:ascii="BRH Malayalam Extra" w:hAnsi="BRH Malayalam Extra" w:cs="BRH Malayalam Extra"/>
@@ -9392,6 +10001,7 @@
                 <w:szCs w:val="36"/>
               </w:rPr>
             </w:pPr>
+            <w:proofErr w:type="gramStart"/>
             <w:r>
               <w:rPr>
                 <w:rFonts w:ascii="BRH Malayalam Extra" w:hAnsi="BRH Malayalam Extra" w:cs="BRH Malayalam Extra"/>
@@ -9402,6 +10012,7 @@
               </w:rPr>
               <w:t>gª.ty</w:t>
             </w:r>
+            <w:proofErr w:type="gramEnd"/>
             <w:r>
               <w:rPr>
                 <w:rFonts w:ascii="BRH Malayalam Extra" w:hAnsi="BRH Malayalam Extra" w:cs="BRH Malayalam Extra"/>
@@ -9709,7 +10320,6 @@
                 <w:szCs w:val="32"/>
                 <w:lang w:val="it-IT"/>
               </w:rPr>
-              <w:lastRenderedPageBreak/>
               <w:t>1.1.13.1 – Padam</w:t>
             </w:r>
           </w:p>
@@ -10477,6 +11087,7 @@
           <w:szCs w:val="32"/>
           <w:u w:val="single"/>
         </w:rPr>
+        <w:lastRenderedPageBreak/>
         <w:t>TS Pada Paatam – TS 1</w:t>
       </w:r>
       <w:r>
@@ -11336,7 +11947,6 @@
           <w:szCs w:val="32"/>
           <w:u w:val="single"/>
         </w:rPr>
-        <w:lastRenderedPageBreak/>
         <w:t xml:space="preserve">TS Pada Paatam – TS 1.1 </w:t>
       </w:r>
       <w:r>
@@ -11895,6 +12505,7 @@
                 <w:sz w:val="32"/>
                 <w:szCs w:val="32"/>
               </w:rPr>
+              <w:lastRenderedPageBreak/>
               <w:t>1.1.4.2 – Padam</w:t>
             </w:r>
           </w:p>
@@ -12059,14 +12670,25 @@
                 <w:szCs w:val="32"/>
               </w:rPr>
             </w:pPr>
-            <w:r>
-              <w:rPr>
-                <w:rFonts w:cs="Arial"/>
-                <w:color w:val="000000"/>
-                <w:sz w:val="32"/>
-                <w:szCs w:val="32"/>
-              </w:rPr>
-              <w:t>.Para No. 10</w:t>
+            <w:proofErr w:type="gramStart"/>
+            <w:r>
+              <w:rPr>
+                <w:rFonts w:cs="Arial"/>
+                <w:color w:val="000000"/>
+                <w:sz w:val="32"/>
+                <w:szCs w:val="32"/>
+              </w:rPr>
+              <w:t>.Para</w:t>
+            </w:r>
+            <w:proofErr w:type="gramEnd"/>
+            <w:r>
+              <w:rPr>
+                <w:rFonts w:cs="Arial"/>
+                <w:color w:val="000000"/>
+                <w:sz w:val="32"/>
+                <w:szCs w:val="32"/>
+              </w:rPr>
+              <w:t xml:space="preserve"> No. 10</w:t>
             </w:r>
           </w:p>
         </w:tc>
@@ -12711,7 +13333,6 @@
                 <w:sz w:val="32"/>
                 <w:szCs w:val="32"/>
               </w:rPr>
-              <w:lastRenderedPageBreak/>
               <w:t>1.1.14.3-Padam</w:t>
             </w:r>
           </w:p>
@@ -13025,6 +13646,7 @@
           <w:szCs w:val="32"/>
           <w:u w:val="single"/>
         </w:rPr>
+        <w:lastRenderedPageBreak/>
         <w:t>TS</w:t>
       </w:r>
       <w:r>
@@ -13924,7 +14546,6 @@
                 <w:szCs w:val="32"/>
                 <w:lang w:bidi="ta-IN"/>
               </w:rPr>
-              <w:lastRenderedPageBreak/>
               <w:t>1.1.5.2 Padam 47</w:t>
             </w:r>
           </w:p>
@@ -14435,6 +15056,7 @@
                 <w:cs/>
                 <w:lang w:bidi="ta-IN"/>
               </w:rPr>
+              <w:lastRenderedPageBreak/>
               <w:t>1.1.7</w:t>
             </w:r>
             <w:r>
@@ -14498,6 +15120,7 @@
                 <w:szCs w:val="32"/>
                 <w:lang w:val="en-IN" w:eastAsia="en-IN"/>
               </w:rPr>
+              <w:lastRenderedPageBreak/>
               <w:t>AO§My—k</w:t>
             </w:r>
             <w:r>
@@ -14545,6 +15168,7 @@
                 <w:szCs w:val="32"/>
                 <w:lang w:val="en-IN" w:eastAsia="en-IN"/>
               </w:rPr>
+              <w:lastRenderedPageBreak/>
               <w:t>AO§My—k</w:t>
             </w:r>
             <w:r>
@@ -14594,6 +15218,7 @@
                 <w:szCs w:val="32"/>
                 <w:lang w:bidi="ta-IN"/>
               </w:rPr>
+              <w:lastRenderedPageBreak/>
               <w:t>1.1.9.3 Vaakyam</w:t>
             </w:r>
           </w:p>

</xml_diff>